<commit_message>
Updated the requirements using the format provided by Kat.
</commit_message>
<xml_diff>
--- a/FURPS Requirements Document.docx
+++ b/FURPS Requirements Document.docx
@@ -1,6 +1,6 @@
 
 <file path=word/document.xml><?xml version="1.0" encoding="utf-8"?>
-<w:document xmlns:wpc="http://schemas.microsoft.com/office/word/2010/wordprocessingCanvas" xmlns:cx="http://schemas.microsoft.com/office/drawing/2014/chartex" xmlns:cx1="http://schemas.microsoft.com/office/drawing/2015/9/8/chartex" xmlns:cx2="http://schemas.microsoft.com/office/drawing/2015/10/21/chartex" xmlns:cx3="http://schemas.microsoft.com/office/drawing/2016/5/9/chartex" xmlns:cx4="http://schemas.microsoft.com/office/drawing/2016/5/10/chartex" xmlns:cx5="http://schemas.microsoft.com/office/drawing/2016/5/11/chartex" xmlns:mc="http://schemas.openxmlformats.org/markup-compatibility/2006" xmlns:o="urn:schemas-microsoft-com:office:office" xmlns:r="http://schemas.openxmlformats.org/officeDocument/2006/relationships" xmlns:m="http://schemas.openxmlformats.org/officeDocument/2006/math" xmlns:v="urn:schemas-microsoft-com:vml" xmlns:wp14="http://schemas.microsoft.com/office/word/2010/wordprocessingDrawing" xmlns:wp="http://schemas.openxmlformats.org/drawingml/2006/wordprocessingDrawing" xmlns:w10="urn:schemas-microsoft-com:office:word" xmlns:w="http://schemas.openxmlformats.org/wordprocessingml/2006/main" xmlns:w14="http://schemas.microsoft.com/office/word/2010/wordml" xmlns:w15="http://schemas.microsoft.com/office/word/2012/wordml" xmlns:w16se="http://schemas.microsoft.com/office/word/2015/wordml/symex" xmlns:wpg="http://schemas.microsoft.com/office/word/2010/wordprocessingGroup" xmlns:wpi="http://schemas.microsoft.com/office/word/2010/wordprocessingInk" xmlns:wne="http://schemas.microsoft.com/office/word/2006/wordml" xmlns:wps="http://schemas.microsoft.com/office/word/2010/wordprocessingShape" mc:Ignorable="w14 w15 w16se wp14">
+<w:document xmlns:wpc="http://schemas.microsoft.com/office/word/2010/wordprocessingCanvas" xmlns:cx="http://schemas.microsoft.com/office/drawing/2014/chartex" xmlns:cx1="http://schemas.microsoft.com/office/drawing/2015/9/8/chartex" xmlns:cx2="http://schemas.microsoft.com/office/drawing/2015/10/21/chartex" xmlns:cx3="http://schemas.microsoft.com/office/drawing/2016/5/9/chartex" xmlns:cx4="http://schemas.microsoft.com/office/drawing/2016/5/10/chartex" xmlns:cx5="http://schemas.microsoft.com/office/drawing/2016/5/11/chartex" xmlns:cx6="http://schemas.microsoft.com/office/drawing/2016/5/12/chartex" xmlns:cx7="http://schemas.microsoft.com/office/drawing/2016/5/13/chartex" xmlns:cx8="http://schemas.microsoft.com/office/drawing/2016/5/14/chartex" xmlns:mc="http://schemas.openxmlformats.org/markup-compatibility/2006" xmlns:aink="http://schemas.microsoft.com/office/drawing/2016/ink" xmlns:am3d="http://schemas.microsoft.com/office/drawing/2017/model3d" xmlns:o="urn:schemas-microsoft-com:office:office" xmlns:oel="http://schemas.microsoft.com/office/2019/extlst" xmlns:r="http://schemas.openxmlformats.org/officeDocument/2006/relationships" xmlns:m="http://schemas.openxmlformats.org/officeDocument/2006/math" xmlns:v="urn:schemas-microsoft-com:vml" xmlns:wp14="http://schemas.microsoft.com/office/word/2010/wordprocessingDrawing" xmlns:wp="http://schemas.openxmlformats.org/drawingml/2006/wordprocessingDrawing" xmlns:w10="urn:schemas-microsoft-com:office:word" xmlns:w="http://schemas.openxmlformats.org/wordprocessingml/2006/main" xmlns:w14="http://schemas.microsoft.com/office/word/2010/wordml" xmlns:w15="http://schemas.microsoft.com/office/word/2012/wordml" xmlns:w16cex="http://schemas.microsoft.com/office/word/2018/wordml/cex" xmlns:w16cid="http://schemas.microsoft.com/office/word/2016/wordml/cid" xmlns:w16="http://schemas.microsoft.com/office/word/2018/wordml" xmlns:w16sdtdh="http://schemas.microsoft.com/office/word/2020/wordml/sdtdatahash" xmlns:w16se="http://schemas.microsoft.com/office/word/2015/wordml/symex" xmlns:wpg="http://schemas.microsoft.com/office/word/2010/wordprocessingGroup" xmlns:wpi="http://schemas.microsoft.com/office/word/2010/wordprocessingInk" xmlns:wne="http://schemas.microsoft.com/office/word/2006/wordml" xmlns:wps="http://schemas.microsoft.com/office/word/2010/wordprocessingShape" mc:Ignorable="w14 w15 w16se w16cid w16 w16cex w16sdtdh wp14">
   <w:body>
     <w:p>
       <w:pPr>
@@ -29,6 +29,7 @@
     <w:p>
       <w:pPr>
         <w:rPr>
+          <w:ins w:id="0" w:author="Ganz-Ratzat, Phoenix" w:date="2023-04-02T10:59:00Z"/>
           <w:b/>
         </w:rPr>
       </w:pPr>
@@ -41,417 +42,1303 @@
     </w:p>
     <w:p>
       <w:pPr>
+        <w:rPr>
+          <w:bCs/>
+          <w:rPrChange w:id="1" w:author="Ganz-Ratzat, Phoenix" w:date="2023-04-02T10:59:00Z">
+            <w:rPr>
+              <w:b/>
+            </w:rPr>
+          </w:rPrChange>
+        </w:rPr>
+      </w:pPr>
+      <w:ins w:id="2" w:author="Ganz-Ratzat, Phoenix" w:date="2023-04-02T10:59:00Z">
+        <w:r>
+          <w:rPr>
+            <w:bCs/>
+            <w:rPrChange w:id="3" w:author="Ganz-Ratzat, Phoenix" w:date="2023-04-02T10:59:00Z">
+              <w:rPr>
+                <w:b/>
+              </w:rPr>
+            </w:rPrChange>
+          </w:rPr>
+          <w:t>Original</w:t>
+        </w:r>
+        <w:r>
+          <w:rPr>
+            <w:bCs/>
+          </w:rPr>
+          <w:t xml:space="preserve"> by Katherine, edited by Phoenix.</w:t>
+        </w:r>
+      </w:ins>
+    </w:p>
+    <w:p>
+      <w:pPr>
         <w:pStyle w:val="ListParagraph"/>
         <w:numPr>
           <w:ilvl w:val="0"/>
-          <w:numId w:val="1"/>
-        </w:numPr>
-        <w:rPr>
+          <w:numId w:val="8"/>
+        </w:numPr>
+        <w:rPr>
+          <w:ins w:id="4" w:author="Ganz-Ratzat, Phoenix" w:date="2023-04-02T10:58:00Z"/>
+        </w:rPr>
+      </w:pPr>
+      <w:bookmarkStart w:id="5" w:name="_Hlk131319481"/>
+      <w:ins w:id="6" w:author="Ganz-Ratzat, Phoenix" w:date="2023-04-02T10:58:00Z">
+        <w:r>
+          <w:t>What will the system do?</w:t>
+        </w:r>
+      </w:ins>
+    </w:p>
+    <w:p>
+      <w:pPr>
+        <w:pStyle w:val="ListParagraph"/>
+        <w:numPr>
+          <w:ilvl w:val="1"/>
+          <w:numId w:val="8"/>
+        </w:numPr>
+        <w:rPr>
+          <w:ins w:id="7" w:author="Ganz-Ratzat, Phoenix" w:date="2023-04-02T10:58:00Z"/>
+        </w:rPr>
+      </w:pPr>
+      <w:ins w:id="8" w:author="Ganz-Ratzat, Phoenix" w:date="2023-04-02T10:58:00Z">
+        <w:r>
+          <w:t>Login Screen</w:t>
+        </w:r>
+      </w:ins>
+    </w:p>
+    <w:p>
+      <w:pPr>
+        <w:pStyle w:val="ListParagraph"/>
+        <w:numPr>
+          <w:ilvl w:val="2"/>
+          <w:numId w:val="8"/>
+        </w:numPr>
+        <w:rPr>
+          <w:ins w:id="9" w:author="Ganz-Ratzat, Phoenix" w:date="2023-04-02T10:58:00Z"/>
+        </w:rPr>
+      </w:pPr>
+      <w:ins w:id="10" w:author="Ganz-Ratzat, Phoenix" w:date="2023-04-02T10:58:00Z">
+        <w:r>
+          <w:t>A game description greeting the user.</w:t>
+        </w:r>
+      </w:ins>
+    </w:p>
+    <w:p>
+      <w:pPr>
+        <w:pStyle w:val="ListParagraph"/>
+        <w:numPr>
+          <w:ilvl w:val="2"/>
+          <w:numId w:val="8"/>
+        </w:numPr>
+        <w:rPr>
+          <w:ins w:id="11" w:author="Ganz-Ratzat, Phoenix" w:date="2023-04-02T10:58:00Z"/>
+        </w:rPr>
+      </w:pPr>
+      <w:ins w:id="12" w:author="Ganz-Ratzat, Phoenix" w:date="2023-04-02T10:58:00Z">
+        <w:r>
+          <w:t>User enters a username and password.</w:t>
+        </w:r>
+      </w:ins>
+    </w:p>
+    <w:p>
+      <w:pPr>
+        <w:pStyle w:val="ListParagraph"/>
+        <w:numPr>
+          <w:ilvl w:val="2"/>
+          <w:numId w:val="8"/>
+        </w:numPr>
+        <w:rPr>
+          <w:ins w:id="13" w:author="Ganz-Ratzat, Phoenix" w:date="2023-04-02T10:58:00Z"/>
+        </w:rPr>
+      </w:pPr>
+      <w:ins w:id="14" w:author="Ganz-Ratzat, Phoenix" w:date="2023-04-02T10:58:00Z">
+        <w:r>
+          <w:t>Creates a new account if username is unused.</w:t>
+        </w:r>
+      </w:ins>
+    </w:p>
+    <w:p>
+      <w:pPr>
+        <w:pStyle w:val="ListParagraph"/>
+        <w:numPr>
+          <w:ilvl w:val="2"/>
+          <w:numId w:val="8"/>
+        </w:numPr>
+        <w:rPr>
+          <w:ins w:id="15" w:author="Ganz-Ratzat, Phoenix" w:date="2023-04-02T10:58:00Z"/>
+        </w:rPr>
+      </w:pPr>
+      <w:ins w:id="16" w:author="Ganz-Ratzat, Phoenix" w:date="2023-04-02T10:58:00Z">
+        <w:r>
+          <w:t>Saved usernames shown in a dropdown!</w:t>
+        </w:r>
+      </w:ins>
+    </w:p>
+    <w:p>
+      <w:pPr>
+        <w:pStyle w:val="ListParagraph"/>
+        <w:numPr>
+          <w:ilvl w:val="2"/>
+          <w:numId w:val="8"/>
+        </w:numPr>
+        <w:rPr>
+          <w:ins w:id="17" w:author="Ganz-Ratzat, Phoenix" w:date="2023-04-02T10:58:00Z"/>
+        </w:rPr>
+      </w:pPr>
+      <w:proofErr w:type="gramStart"/>
+      <w:ins w:id="18" w:author="Ganz-Ratzat, Phoenix" w:date="2023-04-02T10:58:00Z">
+        <w:r>
+          <w:t>Account is</w:t>
+        </w:r>
+        <w:proofErr w:type="gramEnd"/>
+        <w:r>
+          <w:t xml:space="preserve"> retained between sessions.</w:t>
+        </w:r>
+      </w:ins>
+    </w:p>
+    <w:p>
+      <w:pPr>
+        <w:pStyle w:val="ListParagraph"/>
+        <w:numPr>
+          <w:ilvl w:val="2"/>
+          <w:numId w:val="8"/>
+        </w:numPr>
+        <w:rPr>
+          <w:ins w:id="19" w:author="Ganz-Ratzat, Phoenix" w:date="2023-04-02T10:58:00Z"/>
+        </w:rPr>
+      </w:pPr>
+      <w:ins w:id="20" w:author="Ganz-Ratzat, Phoenix" w:date="2023-04-02T10:58:00Z">
+        <w:r>
+          <w:t>Entering credentials allows access to a previously created bracket.</w:t>
+        </w:r>
+      </w:ins>
+    </w:p>
+    <w:p>
+      <w:pPr>
+        <w:pStyle w:val="ListParagraph"/>
+        <w:numPr>
+          <w:ilvl w:val="1"/>
+          <w:numId w:val="8"/>
+        </w:numPr>
+        <w:rPr>
+          <w:ins w:id="21" w:author="Ganz-Ratzat, Phoenix" w:date="2023-04-02T10:58:00Z"/>
+        </w:rPr>
+      </w:pPr>
+      <w:ins w:id="22" w:author="Ganz-Ratzat, Phoenix" w:date="2023-04-02T10:58:00Z">
+        <w:r>
+          <w:t>Bracket Prediction</w:t>
+        </w:r>
+      </w:ins>
+    </w:p>
+    <w:p>
+      <w:pPr>
+        <w:pStyle w:val="ListParagraph"/>
+        <w:numPr>
+          <w:ilvl w:val="2"/>
+          <w:numId w:val="8"/>
+        </w:numPr>
+        <w:rPr>
+          <w:ins w:id="23" w:author="Ganz-Ratzat, Phoenix" w:date="2023-04-02T10:58:00Z"/>
+        </w:rPr>
+      </w:pPr>
+      <w:ins w:id="24" w:author="Ganz-Ratzat, Phoenix" w:date="2023-04-02T10:58:00Z">
+        <w:r>
+          <w:t>Either starts with an empty bracket or the bracket associated with an account.</w:t>
+        </w:r>
+      </w:ins>
+    </w:p>
+    <w:p>
+      <w:pPr>
+        <w:pStyle w:val="ListParagraph"/>
+        <w:numPr>
+          <w:ilvl w:val="2"/>
+          <w:numId w:val="8"/>
+        </w:numPr>
+        <w:rPr>
+          <w:ins w:id="25" w:author="Ganz-Ratzat, Phoenix" w:date="2023-04-02T10:58:00Z"/>
+        </w:rPr>
+      </w:pPr>
+      <w:proofErr w:type="gramStart"/>
+      <w:ins w:id="26" w:author="Ganz-Ratzat, Phoenix" w:date="2023-04-02T10:58:00Z">
+        <w:r>
+          <w:t>User</w:t>
+        </w:r>
+        <w:proofErr w:type="gramEnd"/>
+        <w:r>
+          <w:t xml:space="preserve"> can construct their predicted bracket.</w:t>
+        </w:r>
+      </w:ins>
+    </w:p>
+    <w:p>
+      <w:pPr>
+        <w:pStyle w:val="ListParagraph"/>
+        <w:numPr>
+          <w:ilvl w:val="3"/>
+          <w:numId w:val="8"/>
+        </w:numPr>
+        <w:rPr>
+          <w:ins w:id="27" w:author="Ganz-Ratzat, Phoenix" w:date="2023-04-02T10:58:00Z"/>
+        </w:rPr>
+      </w:pPr>
+      <w:ins w:id="28" w:author="Ganz-Ratzat, Phoenix" w:date="2023-04-02T10:58:00Z">
+        <w:r>
+          <w:t>Teams can be moved forward and back on the bracket at will.</w:t>
+        </w:r>
+      </w:ins>
+    </w:p>
+    <w:p>
+      <w:pPr>
+        <w:pStyle w:val="ListParagraph"/>
+        <w:numPr>
+          <w:ilvl w:val="2"/>
+          <w:numId w:val="8"/>
+        </w:numPr>
+        <w:rPr>
+          <w:ins w:id="29" w:author="Ganz-Ratzat, Phoenix" w:date="2023-04-02T10:58:00Z"/>
+        </w:rPr>
+      </w:pPr>
+      <w:ins w:id="30" w:author="Ganz-Ratzat, Phoenix" w:date="2023-04-02T10:58:00Z">
+        <w:r>
+          <w:t>Can show team stats and information.</w:t>
+        </w:r>
+      </w:ins>
+    </w:p>
+    <w:p>
+      <w:pPr>
+        <w:pStyle w:val="ListParagraph"/>
+        <w:numPr>
+          <w:ilvl w:val="2"/>
+          <w:numId w:val="8"/>
+        </w:numPr>
+        <w:rPr>
+          <w:ins w:id="31" w:author="Ganz-Ratzat, Phoenix" w:date="2023-04-02T10:58:00Z"/>
+        </w:rPr>
+      </w:pPr>
+      <w:proofErr w:type="gramStart"/>
+      <w:ins w:id="32" w:author="Ganz-Ratzat, Phoenix" w:date="2023-04-02T10:58:00Z">
+        <w:r>
+          <w:t>Bracket</w:t>
+        </w:r>
+        <w:proofErr w:type="gramEnd"/>
+        <w:r>
+          <w:t xml:space="preserve"> can be finalized once filled out which makes the prediction eligible for the leaderboard.</w:t>
+        </w:r>
+      </w:ins>
+    </w:p>
+    <w:p>
+      <w:pPr>
+        <w:pStyle w:val="ListParagraph"/>
+        <w:numPr>
+          <w:ilvl w:val="1"/>
+          <w:numId w:val="8"/>
+        </w:numPr>
+        <w:rPr>
+          <w:ins w:id="33" w:author="Ganz-Ratzat, Phoenix" w:date="2023-04-02T10:58:00Z"/>
+        </w:rPr>
+      </w:pPr>
+      <w:ins w:id="34" w:author="Ganz-Ratzat, Phoenix" w:date="2023-04-02T10:58:00Z">
+        <w:r>
+          <w:t>Simulation</w:t>
+        </w:r>
+      </w:ins>
+    </w:p>
+    <w:p>
+      <w:pPr>
+        <w:pStyle w:val="ListParagraph"/>
+        <w:numPr>
+          <w:ilvl w:val="2"/>
+          <w:numId w:val="8"/>
+        </w:numPr>
+        <w:rPr>
+          <w:ins w:id="35" w:author="Ganz-Ratzat, Phoenix" w:date="2023-04-02T10:58:00Z"/>
+        </w:rPr>
+      </w:pPr>
+      <w:ins w:id="36" w:author="Ganz-Ratzat, Phoenix" w:date="2023-04-02T10:58:00Z">
+        <w:r>
+          <w:t>Shows the winners of each match including their score.</w:t>
+        </w:r>
+      </w:ins>
+    </w:p>
+    <w:p>
+      <w:pPr>
+        <w:pStyle w:val="ListParagraph"/>
+        <w:numPr>
+          <w:ilvl w:val="2"/>
+          <w:numId w:val="8"/>
+        </w:numPr>
+        <w:rPr>
+          <w:ins w:id="37" w:author="Ganz-Ratzat, Phoenix" w:date="2023-04-02T10:58:00Z"/>
+        </w:rPr>
+      </w:pPr>
+      <w:ins w:id="38" w:author="Ganz-Ratzat, Phoenix" w:date="2023-04-02T10:58:00Z">
+        <w:r>
+          <w:t>Team’s scores are weighted based on their rank.</w:t>
+        </w:r>
+      </w:ins>
+    </w:p>
+    <w:p>
+      <w:pPr>
+        <w:pStyle w:val="ListParagraph"/>
+        <w:numPr>
+          <w:ilvl w:val="2"/>
+          <w:numId w:val="8"/>
+        </w:numPr>
+        <w:rPr>
+          <w:ins w:id="39" w:author="Ganz-Ratzat, Phoenix" w:date="2023-04-02T10:58:00Z"/>
+        </w:rPr>
+      </w:pPr>
+      <w:ins w:id="40" w:author="Ganz-Ratzat, Phoenix" w:date="2023-04-02T10:58:00Z">
+        <w:r>
+          <w:t>Calculate points earned by each user from correct predictions.</w:t>
+        </w:r>
+      </w:ins>
+    </w:p>
+    <w:p>
+      <w:pPr>
+        <w:pStyle w:val="ListParagraph"/>
+        <w:numPr>
+          <w:ilvl w:val="3"/>
+          <w:numId w:val="8"/>
+        </w:numPr>
+        <w:rPr>
+          <w:ins w:id="41" w:author="Ganz-Ratzat, Phoenix" w:date="2023-04-02T10:58:00Z"/>
+        </w:rPr>
+      </w:pPr>
+      <w:ins w:id="42" w:author="Ganz-Ratzat, Phoenix" w:date="2023-04-02T10:58:00Z">
+        <w:r>
+          <w:t>The later the matchup the higher the points.</w:t>
+        </w:r>
+      </w:ins>
+    </w:p>
+    <w:p>
+      <w:pPr>
+        <w:pStyle w:val="ListParagraph"/>
+        <w:numPr>
+          <w:ilvl w:val="3"/>
+          <w:numId w:val="8"/>
+        </w:numPr>
+        <w:rPr>
+          <w:ins w:id="43" w:author="Ganz-Ratzat, Phoenix" w:date="2023-04-02T10:58:00Z"/>
+        </w:rPr>
+      </w:pPr>
+      <w:ins w:id="44" w:author="Ganz-Ratzat, Phoenix" w:date="2023-04-02T10:58:00Z">
+        <w:r>
+          <w:t xml:space="preserve">Points earned for each matchup will be shown to </w:t>
+        </w:r>
+        <w:proofErr w:type="gramStart"/>
+        <w:r>
+          <w:t>user</w:t>
+        </w:r>
+        <w:proofErr w:type="gramEnd"/>
+        <w:r>
+          <w:t>!</w:t>
+        </w:r>
+      </w:ins>
+    </w:p>
+    <w:p>
+      <w:pPr>
+        <w:pStyle w:val="ListParagraph"/>
+        <w:numPr>
+          <w:ilvl w:val="2"/>
+          <w:numId w:val="8"/>
+        </w:numPr>
+        <w:rPr>
+          <w:ins w:id="45" w:author="Ganz-Ratzat, Phoenix" w:date="2023-04-02T10:58:00Z"/>
+        </w:rPr>
+      </w:pPr>
+      <w:ins w:id="46" w:author="Ganz-Ratzat, Phoenix" w:date="2023-04-02T10:58:00Z">
+        <w:r>
+          <w:t>Show a user leaderboard of all accounts with finished brackets and their scores.</w:t>
+        </w:r>
+      </w:ins>
+    </w:p>
+    <w:p>
+      <w:pPr>
+        <w:rPr>
+          <w:ins w:id="47" w:author="Ganz-Ratzat, Phoenix" w:date="2023-04-02T10:58:00Z"/>
+        </w:rPr>
+      </w:pPr>
+    </w:p>
+    <w:p>
+      <w:pPr>
+        <w:pStyle w:val="ListParagraph"/>
+        <w:numPr>
+          <w:ilvl w:val="0"/>
+          <w:numId w:val="9"/>
+        </w:numPr>
+        <w:rPr>
+          <w:ins w:id="48" w:author="Ganz-Ratzat, Phoenix" w:date="2023-04-02T10:58:00Z"/>
+        </w:rPr>
+      </w:pPr>
+      <w:ins w:id="49" w:author="Ganz-Ratzat, Phoenix" w:date="2023-04-02T10:58:00Z">
+        <w:r>
+          <w:t>When will it do it?</w:t>
+        </w:r>
+      </w:ins>
+    </w:p>
+    <w:p>
+      <w:pPr>
+        <w:pStyle w:val="ListParagraph"/>
+        <w:numPr>
+          <w:ilvl w:val="1"/>
+          <w:numId w:val="9"/>
+        </w:numPr>
+        <w:rPr>
+          <w:ins w:id="50" w:author="Ganz-Ratzat, Phoenix" w:date="2023-04-02T10:58:00Z"/>
+        </w:rPr>
+      </w:pPr>
+      <w:ins w:id="51" w:author="Ganz-Ratzat, Phoenix" w:date="2023-04-02T10:58:00Z">
+        <w:r>
+          <w:t>Login Screen</w:t>
+        </w:r>
+      </w:ins>
+    </w:p>
+    <w:p>
+      <w:pPr>
+        <w:pStyle w:val="ListParagraph"/>
+        <w:numPr>
+          <w:ilvl w:val="2"/>
+          <w:numId w:val="9"/>
+        </w:numPr>
+        <w:rPr>
+          <w:ins w:id="52" w:author="Ganz-Ratzat, Phoenix" w:date="2023-04-02T10:58:00Z"/>
+        </w:rPr>
+      </w:pPr>
+      <w:ins w:id="53" w:author="Ganz-Ratzat, Phoenix" w:date="2023-04-02T10:58:00Z">
+        <w:r>
+          <w:t xml:space="preserve">On program </w:t>
+        </w:r>
+        <w:proofErr w:type="gramStart"/>
+        <w:r>
+          <w:t>start</w:t>
+        </w:r>
+        <w:proofErr w:type="gramEnd"/>
+        <w:r>
+          <w:t>.</w:t>
+        </w:r>
+      </w:ins>
+    </w:p>
+    <w:p>
+      <w:pPr>
+        <w:pStyle w:val="ListParagraph"/>
+        <w:numPr>
+          <w:ilvl w:val="1"/>
+          <w:numId w:val="9"/>
+        </w:numPr>
+        <w:rPr>
+          <w:ins w:id="54" w:author="Ganz-Ratzat, Phoenix" w:date="2023-04-02T10:58:00Z"/>
+        </w:rPr>
+      </w:pPr>
+      <w:ins w:id="55" w:author="Ganz-Ratzat, Phoenix" w:date="2023-04-02T10:58:00Z">
+        <w:r>
+          <w:t>Bracket Prediction</w:t>
+        </w:r>
+      </w:ins>
+    </w:p>
+    <w:p>
+      <w:pPr>
+        <w:pStyle w:val="ListParagraph"/>
+        <w:numPr>
+          <w:ilvl w:val="2"/>
+          <w:numId w:val="9"/>
+        </w:numPr>
+        <w:rPr>
+          <w:ins w:id="56" w:author="Ganz-Ratzat, Phoenix" w:date="2023-04-02T10:58:00Z"/>
+        </w:rPr>
+      </w:pPr>
+      <w:ins w:id="57" w:author="Ganz-Ratzat, Phoenix" w:date="2023-04-02T10:58:00Z">
+        <w:r>
+          <w:t>After a valid login is entered or account is created.</w:t>
+        </w:r>
+      </w:ins>
+    </w:p>
+    <w:p>
+      <w:pPr>
+        <w:pStyle w:val="ListParagraph"/>
+        <w:numPr>
+          <w:ilvl w:val="1"/>
+          <w:numId w:val="9"/>
+        </w:numPr>
+        <w:rPr>
+          <w:ins w:id="58" w:author="Ganz-Ratzat, Phoenix" w:date="2023-04-02T10:58:00Z"/>
+        </w:rPr>
+      </w:pPr>
+      <w:ins w:id="59" w:author="Ganz-Ratzat, Phoenix" w:date="2023-04-02T10:58:00Z">
+        <w:r>
+          <w:t>Simulation</w:t>
+        </w:r>
+      </w:ins>
+    </w:p>
+    <w:p>
+      <w:pPr>
+        <w:pStyle w:val="ListParagraph"/>
+        <w:numPr>
+          <w:ilvl w:val="2"/>
+          <w:numId w:val="9"/>
+        </w:numPr>
+        <w:rPr>
+          <w:ins w:id="60" w:author="Ganz-Ratzat, Phoenix" w:date="2023-04-02T10:58:00Z"/>
+        </w:rPr>
+      </w:pPr>
+      <w:ins w:id="61" w:author="Ganz-Ratzat, Phoenix" w:date="2023-04-02T10:58:00Z">
+        <w:r>
+          <w:t>When the simulation button is pressed after the bracket has been finalized.</w:t>
+        </w:r>
+      </w:ins>
+    </w:p>
+    <w:p>
+      <w:pPr>
+        <w:rPr>
+          <w:ins w:id="62" w:author="Ganz-Ratzat, Phoenix" w:date="2023-04-02T10:58:00Z"/>
+        </w:rPr>
+      </w:pPr>
+    </w:p>
+    <w:p>
+      <w:pPr>
+        <w:pStyle w:val="ListParagraph"/>
+        <w:numPr>
+          <w:ilvl w:val="0"/>
+          <w:numId w:val="9"/>
+        </w:numPr>
+        <w:rPr>
+          <w:ins w:id="63" w:author="Ganz-Ratzat, Phoenix" w:date="2023-04-02T10:58:00Z"/>
+        </w:rPr>
+      </w:pPr>
+      <w:ins w:id="64" w:author="Ganz-Ratzat, Phoenix" w:date="2023-04-02T10:58:00Z">
+        <w:r>
+          <w:t>What kind of computation or data transmission will be performed?</w:t>
+        </w:r>
+      </w:ins>
+    </w:p>
+    <w:p>
+      <w:pPr>
+        <w:pStyle w:val="ListParagraph"/>
+        <w:numPr>
+          <w:ilvl w:val="1"/>
+          <w:numId w:val="9"/>
+        </w:numPr>
+        <w:rPr>
+          <w:ins w:id="65" w:author="Ganz-Ratzat, Phoenix" w:date="2023-04-02T10:58:00Z"/>
+        </w:rPr>
+      </w:pPr>
+      <w:ins w:id="66" w:author="Ganz-Ratzat, Phoenix" w:date="2023-04-02T10:58:00Z">
+        <w:r>
+          <w:t>The program computes winners using weighted randomizations.</w:t>
+        </w:r>
+      </w:ins>
+    </w:p>
+    <w:p>
+      <w:pPr>
+        <w:pStyle w:val="ListParagraph"/>
+        <w:numPr>
+          <w:ilvl w:val="1"/>
+          <w:numId w:val="9"/>
+        </w:numPr>
+        <w:rPr>
+          <w:del w:id="67" w:author="Ganz-Ratzat, Phoenix" w:date="2023-04-02T10:58:00Z"/>
+          <w:rPrChange w:id="68" w:author="Ganz-Ratzat, Phoenix" w:date="2023-04-02T11:00:00Z">
+            <w:rPr>
+              <w:del w:id="69" w:author="Ganz-Ratzat, Phoenix" w:date="2023-04-02T10:58:00Z"/>
+              <w:b/>
+            </w:rPr>
+          </w:rPrChange>
+        </w:rPr>
+        <w:pPrChange w:id="70" w:author="Ganz-Ratzat, Phoenix" w:date="2023-04-02T11:00:00Z">
+          <w:pPr>
+            <w:pStyle w:val="ListParagraph"/>
+            <w:numPr>
+              <w:numId w:val="1"/>
+            </w:numPr>
+            <w:ind w:hanging="360"/>
+          </w:pPr>
+        </w:pPrChange>
+      </w:pPr>
+      <w:ins w:id="71" w:author="Ganz-Ratzat, Phoenix" w:date="2023-04-02T10:58:00Z">
+        <w:r>
+          <w:t>Calculates scores for individual players for prediction results with weighted points.</w:t>
+        </w:r>
+      </w:ins>
+      <w:del w:id="72" w:author="Ganz-Ratzat, Phoenix" w:date="2023-04-02T10:58:00Z">
+        <w:r>
+          <w:delText>Have a game description greeting the player.</w:delText>
+        </w:r>
+      </w:del>
+    </w:p>
+    <w:p>
+      <w:pPr>
+        <w:pStyle w:val="ListParagraph"/>
+        <w:rPr>
+          <w:del w:id="73" w:author="Ganz-Ratzat, Phoenix" w:date="2023-04-02T10:58:00Z"/>
           <w:b/>
         </w:rPr>
-      </w:pPr>
-      <w:r>
-        <w:t xml:space="preserve">Have a game description greeting the </w:t>
-      </w:r>
-      <w:proofErr w:type="gramStart"/>
-      <w:r>
-        <w:t>player.</w:t>
-      </w:r>
-      <w:proofErr w:type="gramEnd"/>
-    </w:p>
-    <w:p>
-      <w:pPr>
-        <w:pStyle w:val="ListParagraph"/>
-        <w:numPr>
-          <w:ilvl w:val="1"/>
-          <w:numId w:val="1"/>
-        </w:numPr>
-        <w:rPr>
+        <w:pPrChange w:id="74" w:author="Ganz-Ratzat, Phoenix" w:date="2023-04-02T11:00:00Z">
+          <w:pPr>
+            <w:pStyle w:val="ListParagraph"/>
+            <w:numPr>
+              <w:ilvl w:val="1"/>
+              <w:numId w:val="1"/>
+            </w:numPr>
+            <w:ind w:left="1440" w:hanging="360"/>
+          </w:pPr>
+        </w:pPrChange>
+      </w:pPr>
+      <w:del w:id="75" w:author="Ganz-Ratzat, Phoenix" w:date="2023-04-02T10:58:00Z">
+        <w:r>
+          <w:delText>A simple welcome message for the user.</w:delText>
+        </w:r>
+      </w:del>
+    </w:p>
+    <w:p>
+      <w:pPr>
+        <w:pStyle w:val="ListParagraph"/>
+        <w:rPr>
+          <w:del w:id="76" w:author="Ganz-Ratzat, Phoenix" w:date="2023-04-02T10:58:00Z"/>
           <w:b/>
         </w:rPr>
-      </w:pPr>
-      <w:r>
-        <w:t>A simple welcome message for the user.</w:t>
-      </w:r>
-    </w:p>
-    <w:p>
-      <w:pPr>
-        <w:pStyle w:val="ListParagraph"/>
-        <w:numPr>
-          <w:ilvl w:val="0"/>
-          <w:numId w:val="1"/>
-        </w:numPr>
-        <w:rPr>
+        <w:pPrChange w:id="77" w:author="Ganz-Ratzat, Phoenix" w:date="2023-04-02T11:00:00Z">
+          <w:pPr>
+            <w:pStyle w:val="ListParagraph"/>
+            <w:numPr>
+              <w:numId w:val="1"/>
+            </w:numPr>
+            <w:ind w:hanging="360"/>
+          </w:pPr>
+        </w:pPrChange>
+      </w:pPr>
+      <w:del w:id="78" w:author="Ganz-Ratzat, Phoenix" w:date="2023-04-02T10:58:00Z">
+        <w:r>
+          <w:delText>When removing a team from a predicted bracket slot, the team is also removed from any Higher rounds of the bracket</w:delText>
+        </w:r>
+      </w:del>
+    </w:p>
+    <w:p>
+      <w:pPr>
+        <w:pStyle w:val="ListParagraph"/>
+        <w:rPr>
+          <w:del w:id="79" w:author="Ganz-Ratzat, Phoenix" w:date="2023-04-02T10:58:00Z"/>
           <w:b/>
         </w:rPr>
-      </w:pPr>
-      <w:r>
-        <w:t>When removing a team from a predicted bracket slot, the team is also removed from any Higher rounds of the bracket</w:t>
-      </w:r>
-    </w:p>
-    <w:p>
-      <w:pPr>
-        <w:pStyle w:val="ListParagraph"/>
-        <w:numPr>
-          <w:ilvl w:val="1"/>
-          <w:numId w:val="1"/>
-        </w:numPr>
-        <w:rPr>
+        <w:pPrChange w:id="80" w:author="Ganz-Ratzat, Phoenix" w:date="2023-04-02T11:00:00Z">
+          <w:pPr>
+            <w:pStyle w:val="ListParagraph"/>
+            <w:numPr>
+              <w:ilvl w:val="1"/>
+              <w:numId w:val="1"/>
+            </w:numPr>
+            <w:ind w:left="1440" w:hanging="360"/>
+          </w:pPr>
+        </w:pPrChange>
+      </w:pPr>
+      <w:del w:id="81" w:author="Ganz-Ratzat, Phoenix" w:date="2023-04-02T10:58:00Z">
+        <w:r>
+          <w:delText>Each team that is removed from a certain position is also removed from their position further ahead.</w:delText>
+        </w:r>
+      </w:del>
+    </w:p>
+    <w:p>
+      <w:pPr>
+        <w:pStyle w:val="ListParagraph"/>
+        <w:rPr>
+          <w:del w:id="82" w:author="Ganz-Ratzat, Phoenix" w:date="2023-04-02T10:58:00Z"/>
           <w:b/>
         </w:rPr>
-      </w:pPr>
-      <w:r>
-        <w:t>Each team that is removed from a certain position is also removed from their position further ahead.</w:t>
-      </w:r>
-    </w:p>
-    <w:p>
-      <w:pPr>
-        <w:pStyle w:val="ListParagraph"/>
-        <w:numPr>
-          <w:ilvl w:val="0"/>
-          <w:numId w:val="1"/>
-        </w:numPr>
-        <w:rPr>
+        <w:pPrChange w:id="83" w:author="Ganz-Ratzat, Phoenix" w:date="2023-04-02T11:00:00Z">
+          <w:pPr>
+            <w:pStyle w:val="ListParagraph"/>
+            <w:numPr>
+              <w:numId w:val="1"/>
+            </w:numPr>
+            <w:ind w:hanging="360"/>
+          </w:pPr>
+        </w:pPrChange>
+      </w:pPr>
+      <w:del w:id="84" w:author="Ganz-Ratzat, Phoenix" w:date="2023-04-02T10:58:00Z">
+        <w:r>
+          <w:delText>Higher-Ranked teams have a higher chance of winning</w:delText>
+        </w:r>
+      </w:del>
+    </w:p>
+    <w:p>
+      <w:pPr>
+        <w:pStyle w:val="ListParagraph"/>
+        <w:rPr>
+          <w:del w:id="85" w:author="Ganz-Ratzat, Phoenix" w:date="2023-04-02T10:58:00Z"/>
           <w:b/>
         </w:rPr>
-      </w:pPr>
-      <w:r>
-        <w:t>Higher-Ranked teams have a higher chance of winning</w:t>
-      </w:r>
-    </w:p>
-    <w:p>
-      <w:pPr>
-        <w:pStyle w:val="ListParagraph"/>
-        <w:numPr>
-          <w:ilvl w:val="1"/>
-          <w:numId w:val="1"/>
-        </w:numPr>
-        <w:rPr>
-          <w:b/>
-        </w:rPr>
-      </w:pPr>
-      <w:r>
-        <w:t>Teams ranked will have a slight advantage when points are randomized to mimic a realistic game</w:t>
-      </w:r>
-      <w:r>
-        <w:t xml:space="preserve"> based </w:t>
-      </w:r>
-      <w:proofErr w:type="gramStart"/>
-      <w:r>
-        <w:t>off of</w:t>
-      </w:r>
-      <w:proofErr w:type="gramEnd"/>
-      <w:r>
-        <w:t xml:space="preserve"> their rank</w:t>
-      </w:r>
-      <w:bookmarkStart w:id="0" w:name="_GoBack"/>
-      <w:bookmarkEnd w:id="0"/>
-      <w:r>
-        <w:t>.</w:t>
-      </w:r>
-    </w:p>
-    <w:p>
-      <w:pPr>
-        <w:pStyle w:val="ListParagraph"/>
-        <w:numPr>
-          <w:ilvl w:val="0"/>
-          <w:numId w:val="1"/>
-        </w:numPr>
-      </w:pPr>
-      <w:r>
-        <w:t>Create a login screen</w:t>
-      </w:r>
-    </w:p>
-    <w:p>
-      <w:pPr>
-        <w:pStyle w:val="ListParagraph"/>
-        <w:numPr>
-          <w:ilvl w:val="1"/>
-          <w:numId w:val="1"/>
-        </w:numPr>
-      </w:pPr>
-      <w:r>
-        <w:t>Prompts user to enter credentials before filling out a bracket.</w:t>
-      </w:r>
-    </w:p>
-    <w:p>
-      <w:pPr>
-        <w:pStyle w:val="ListParagraph"/>
-        <w:numPr>
-          <w:ilvl w:val="1"/>
-          <w:numId w:val="1"/>
-        </w:numPr>
-      </w:pPr>
-      <w:r>
-        <w:t>System should check to see if there is a bracket saved already, if so load the saved bracket. Otherwise an empty bracket should be generated.</w:t>
-      </w:r>
-    </w:p>
-    <w:p>
-      <w:pPr>
-        <w:pStyle w:val="ListParagraph"/>
-        <w:numPr>
-          <w:ilvl w:val="1"/>
-          <w:numId w:val="1"/>
-        </w:numPr>
-      </w:pPr>
-      <w:r>
-        <w:t>Place the username in a dropdown menu once the user fills out a bracket this will allow the brackets to be stored and returned.</w:t>
-      </w:r>
-    </w:p>
-    <w:p>
-      <w:pPr>
-        <w:pStyle w:val="ListParagraph"/>
-        <w:numPr>
-          <w:ilvl w:val="0"/>
-          <w:numId w:val="1"/>
-        </w:numPr>
-      </w:pPr>
-      <w:r>
-        <w:t xml:space="preserve">First 32 </w:t>
-      </w:r>
-      <w:r>
-        <w:t>matches</w:t>
-      </w:r>
-      <w:r>
-        <w:t xml:space="preserve"> are pre-determined</w:t>
-      </w:r>
-    </w:p>
-    <w:p>
-      <w:pPr>
-        <w:pStyle w:val="ListParagraph"/>
-        <w:numPr>
-          <w:ilvl w:val="1"/>
-          <w:numId w:val="1"/>
-        </w:numPr>
-      </w:pPr>
-      <w:r>
-        <w:t>Teams compete all year to make this tournament therefore the first round games are already decided.</w:t>
-      </w:r>
-    </w:p>
-    <w:p>
-      <w:pPr>
-        <w:pStyle w:val="ListParagraph"/>
-        <w:numPr>
-          <w:ilvl w:val="0"/>
-          <w:numId w:val="1"/>
-        </w:numPr>
-      </w:pPr>
-      <w:r>
-        <w:t>Once Logged-in load 1 empty bracket with 64 teams</w:t>
-      </w:r>
-    </w:p>
-    <w:p>
-      <w:pPr>
-        <w:pStyle w:val="ListParagraph"/>
-        <w:numPr>
-          <w:ilvl w:val="1"/>
-          <w:numId w:val="1"/>
-        </w:numPr>
-      </w:pPr>
-      <w:r>
-        <w:t>This bracket will be where the user decides which teams will win</w:t>
-      </w:r>
-    </w:p>
-    <w:p>
-      <w:pPr>
-        <w:pStyle w:val="ListParagraph"/>
-        <w:numPr>
-          <w:ilvl w:val="0"/>
-          <w:numId w:val="1"/>
-        </w:numPr>
-      </w:pPr>
-      <w:r>
-        <w:t>User clicks a team they think will win the game</w:t>
-      </w:r>
-    </w:p>
-    <w:p>
-      <w:pPr>
-        <w:pStyle w:val="ListParagraph"/>
-        <w:numPr>
-          <w:ilvl w:val="1"/>
-          <w:numId w:val="1"/>
-        </w:numPr>
-      </w:pPr>
-      <w:r>
-        <w:t>Once a team is clicked the team will automatically populate the next rounds bracket spot.</w:t>
-      </w:r>
-    </w:p>
-    <w:p>
-      <w:pPr>
-        <w:pStyle w:val="ListParagraph"/>
-        <w:numPr>
-          <w:ilvl w:val="0"/>
-          <w:numId w:val="1"/>
-        </w:numPr>
-      </w:pPr>
-      <w:r>
-        <w:t>Provide a finalize functionality</w:t>
-      </w:r>
-    </w:p>
-    <w:p>
-      <w:pPr>
-        <w:pStyle w:val="ListParagraph"/>
-        <w:numPr>
-          <w:ilvl w:val="1"/>
-          <w:numId w:val="1"/>
-        </w:numPr>
-      </w:pPr>
-      <w:r>
-        <w:t>When the user finalizes their bracket, it will be saved in a serialized format</w:t>
-      </w:r>
-    </w:p>
-    <w:p>
-      <w:pPr>
-        <w:pStyle w:val="ListParagraph"/>
-        <w:numPr>
-          <w:ilvl w:val="1"/>
-          <w:numId w:val="1"/>
-        </w:numPr>
-      </w:pPr>
-      <w:r>
-        <w:t>Once finalize button is selected the “Simulate Tournament” button should appear.</w:t>
-      </w:r>
-    </w:p>
-    <w:p>
-      <w:pPr>
-        <w:pStyle w:val="ListParagraph"/>
-        <w:numPr>
-          <w:ilvl w:val="0"/>
-          <w:numId w:val="1"/>
-        </w:numPr>
-      </w:pPr>
-      <w:r>
-        <w:t>Simulate Tournament Button.</w:t>
-      </w:r>
-    </w:p>
-    <w:p>
-      <w:pPr>
-        <w:pStyle w:val="ListParagraph"/>
-        <w:numPr>
-          <w:ilvl w:val="1"/>
-          <w:numId w:val="1"/>
-        </w:numPr>
-      </w:pPr>
-      <w:r>
-        <w:t>This is what simulates the actual tournament, all games are simulated. After simulation display each games score AND display how many points user earned based off of correct predictions</w:t>
-      </w:r>
-    </w:p>
-    <w:p>
-      <w:pPr>
-        <w:pStyle w:val="ListParagraph"/>
-        <w:numPr>
-          <w:ilvl w:val="1"/>
-          <w:numId w:val="1"/>
-        </w:numPr>
-      </w:pPr>
-      <w:r>
-        <w:t>Each game is randomized (50-125 points)</w:t>
-      </w:r>
-    </w:p>
-    <w:p>
-      <w:pPr>
-        <w:pStyle w:val="ListParagraph"/>
-        <w:numPr>
-          <w:ilvl w:val="0"/>
-          <w:numId w:val="1"/>
-        </w:numPr>
-      </w:pPr>
-      <w:r>
-        <w:t xml:space="preserve">Save user name associated with </w:t>
-      </w:r>
-      <w:r>
-        <w:t>their</w:t>
-      </w:r>
-      <w:r>
-        <w:t xml:space="preserve"> bracket</w:t>
-      </w:r>
-    </w:p>
-    <w:p>
-      <w:pPr>
-        <w:pStyle w:val="ListParagraph"/>
-        <w:numPr>
-          <w:ilvl w:val="1"/>
-          <w:numId w:val="1"/>
-        </w:numPr>
-      </w:pPr>
-      <w:r>
-        <w:t>Each user should be associated with a bracket, this will allow the user to look at which teams their competition has selected to win.</w:t>
-      </w:r>
-    </w:p>
-    <w:p>
-      <w:pPr>
-        <w:pStyle w:val="ListParagraph"/>
-        <w:numPr>
-          <w:ilvl w:val="1"/>
-          <w:numId w:val="1"/>
-        </w:numPr>
-      </w:pPr>
-      <w:r>
-        <w:t>Store User names in a drop down list, once selected the selected users bracket will be displayed.</w:t>
-      </w:r>
-    </w:p>
-    <w:p>
-      <w:pPr>
-        <w:pStyle w:val="ListParagraph"/>
-        <w:numPr>
-          <w:ilvl w:val="0"/>
-          <w:numId w:val="1"/>
-        </w:numPr>
-      </w:pPr>
-      <w:r>
-        <w:t>User with the most amount of points wins the tournament.</w:t>
-      </w:r>
-    </w:p>
-    <w:p>
-      <w:pPr>
-        <w:pStyle w:val="ListParagraph"/>
-        <w:numPr>
-          <w:ilvl w:val="1"/>
-          <w:numId w:val="1"/>
-        </w:numPr>
-      </w:pPr>
-      <w:r>
-        <w:lastRenderedPageBreak/>
-        <w:t xml:space="preserve">Each correct prediction earns a certain amount of points depending on a certain round of the tournament. These are the </w:t>
-      </w:r>
-      <w:r>
-        <w:t>user’s</w:t>
-      </w:r>
-      <w:r>
-        <w:t xml:space="preserve"> points which will be added and compared to other users brackets. The highest amount of user points wins the tournament.</w:t>
-      </w:r>
-    </w:p>
-    <w:p>
-      <w:pPr>
-        <w:pStyle w:val="ListParagraph"/>
-        <w:numPr>
-          <w:ilvl w:val="0"/>
-          <w:numId w:val="1"/>
-        </w:numPr>
-      </w:pPr>
-      <w:r>
-        <w:t>After simulation is complete navigate the user to the ranking table</w:t>
-      </w:r>
-    </w:p>
-    <w:p>
-      <w:pPr>
-        <w:pStyle w:val="ListParagraph"/>
-        <w:numPr>
-          <w:ilvl w:val="1"/>
-          <w:numId w:val="1"/>
-        </w:numPr>
-      </w:pPr>
-      <w:r>
-        <w:t xml:space="preserve">This table consists of “User Name” “User Points” “User Winning Team” this table should be sorted by the amount of user points from highest to lowest. The </w:t>
-      </w:r>
-      <w:r>
-        <w:t>Highest points win the tournament.</w:t>
-      </w:r>
-    </w:p>
-    <w:p>
-      <w:pPr>
-        <w:pStyle w:val="ListParagraph"/>
-        <w:ind w:left="1440"/>
+        <w:pPrChange w:id="86" w:author="Ganz-Ratzat, Phoenix" w:date="2023-04-02T11:00:00Z">
+          <w:pPr>
+            <w:pStyle w:val="ListParagraph"/>
+            <w:numPr>
+              <w:ilvl w:val="1"/>
+              <w:numId w:val="1"/>
+            </w:numPr>
+            <w:ind w:left="1440" w:hanging="360"/>
+          </w:pPr>
+        </w:pPrChange>
+      </w:pPr>
+      <w:del w:id="87" w:author="Ganz-Ratzat, Phoenix" w:date="2023-04-02T10:58:00Z">
+        <w:r>
+          <w:delText>Teams ranked will have a slight advantage when points are randomized to mimic a realistic game</w:delText>
+        </w:r>
+        <w:r>
+          <w:delText xml:space="preserve"> based off of their rank</w:delText>
+        </w:r>
+        <w:r>
+          <w:delText>.</w:delText>
+        </w:r>
+      </w:del>
+    </w:p>
+    <w:p>
+      <w:pPr>
+        <w:pStyle w:val="ListParagraph"/>
+        <w:rPr>
+          <w:del w:id="88" w:author="Ganz-Ratzat, Phoenix" w:date="2023-04-02T10:58:00Z"/>
+        </w:rPr>
+        <w:pPrChange w:id="89" w:author="Ganz-Ratzat, Phoenix" w:date="2023-04-02T11:00:00Z">
+          <w:pPr>
+            <w:pStyle w:val="ListParagraph"/>
+            <w:numPr>
+              <w:numId w:val="1"/>
+            </w:numPr>
+            <w:ind w:hanging="360"/>
+          </w:pPr>
+        </w:pPrChange>
+      </w:pPr>
+      <w:del w:id="90" w:author="Ganz-Ratzat, Phoenix" w:date="2023-04-02T10:58:00Z">
+        <w:r>
+          <w:delText>Create a login screen</w:delText>
+        </w:r>
+      </w:del>
+    </w:p>
+    <w:p>
+      <w:pPr>
+        <w:pStyle w:val="ListParagraph"/>
+        <w:rPr>
+          <w:del w:id="91" w:author="Ganz-Ratzat, Phoenix" w:date="2023-04-02T10:58:00Z"/>
+        </w:rPr>
+        <w:pPrChange w:id="92" w:author="Ganz-Ratzat, Phoenix" w:date="2023-04-02T11:00:00Z">
+          <w:pPr>
+            <w:pStyle w:val="ListParagraph"/>
+            <w:numPr>
+              <w:ilvl w:val="1"/>
+              <w:numId w:val="1"/>
+            </w:numPr>
+            <w:ind w:left="1440" w:hanging="360"/>
+          </w:pPr>
+        </w:pPrChange>
+      </w:pPr>
+      <w:del w:id="93" w:author="Ganz-Ratzat, Phoenix" w:date="2023-04-02T10:58:00Z">
+        <w:r>
+          <w:delText>Prompts user to enter credentials before filling out a bracket.</w:delText>
+        </w:r>
+      </w:del>
+    </w:p>
+    <w:p>
+      <w:pPr>
+        <w:pStyle w:val="ListParagraph"/>
+        <w:rPr>
+          <w:del w:id="94" w:author="Ganz-Ratzat, Phoenix" w:date="2023-04-02T10:58:00Z"/>
+        </w:rPr>
+        <w:pPrChange w:id="95" w:author="Ganz-Ratzat, Phoenix" w:date="2023-04-02T11:00:00Z">
+          <w:pPr>
+            <w:pStyle w:val="ListParagraph"/>
+            <w:numPr>
+              <w:ilvl w:val="1"/>
+              <w:numId w:val="1"/>
+            </w:numPr>
+            <w:ind w:left="1440" w:hanging="360"/>
+          </w:pPr>
+        </w:pPrChange>
+      </w:pPr>
+      <w:del w:id="96" w:author="Ganz-Ratzat, Phoenix" w:date="2023-04-02T10:58:00Z">
+        <w:r>
+          <w:delText>System should check to see if there is a bracket saved already, if so load the saved bracket. Otherwise an empty bracket should be generated.</w:delText>
+        </w:r>
+      </w:del>
+    </w:p>
+    <w:p>
+      <w:pPr>
+        <w:pStyle w:val="ListParagraph"/>
+        <w:rPr>
+          <w:del w:id="97" w:author="Ganz-Ratzat, Phoenix" w:date="2023-04-02T10:58:00Z"/>
+        </w:rPr>
+        <w:pPrChange w:id="98" w:author="Ganz-Ratzat, Phoenix" w:date="2023-04-02T11:00:00Z">
+          <w:pPr>
+            <w:pStyle w:val="ListParagraph"/>
+            <w:numPr>
+              <w:ilvl w:val="1"/>
+              <w:numId w:val="1"/>
+            </w:numPr>
+            <w:ind w:left="1440" w:hanging="360"/>
+          </w:pPr>
+        </w:pPrChange>
+      </w:pPr>
+      <w:del w:id="99" w:author="Ganz-Ratzat, Phoenix" w:date="2023-04-02T10:58:00Z">
+        <w:r>
+          <w:delText>Place the username in a dropdown menu once the user fills out a bracket this will allow the brackets to be stored and returned.</w:delText>
+        </w:r>
+      </w:del>
+    </w:p>
+    <w:p>
+      <w:pPr>
+        <w:pStyle w:val="ListParagraph"/>
+        <w:rPr>
+          <w:del w:id="100" w:author="Ganz-Ratzat, Phoenix" w:date="2023-04-02T10:58:00Z"/>
+        </w:rPr>
+        <w:pPrChange w:id="101" w:author="Ganz-Ratzat, Phoenix" w:date="2023-04-02T11:00:00Z">
+          <w:pPr>
+            <w:pStyle w:val="ListParagraph"/>
+            <w:numPr>
+              <w:numId w:val="1"/>
+            </w:numPr>
+            <w:ind w:hanging="360"/>
+          </w:pPr>
+        </w:pPrChange>
+      </w:pPr>
+      <w:del w:id="102" w:author="Ganz-Ratzat, Phoenix" w:date="2023-04-02T10:58:00Z">
+        <w:r>
+          <w:delText xml:space="preserve">First 32 </w:delText>
+        </w:r>
+        <w:r>
+          <w:delText>matches</w:delText>
+        </w:r>
+        <w:r>
+          <w:delText xml:space="preserve"> are pre-determined</w:delText>
+        </w:r>
+      </w:del>
+    </w:p>
+    <w:p>
+      <w:pPr>
+        <w:pStyle w:val="ListParagraph"/>
+        <w:rPr>
+          <w:del w:id="103" w:author="Ganz-Ratzat, Phoenix" w:date="2023-04-02T10:58:00Z"/>
+        </w:rPr>
+        <w:pPrChange w:id="104" w:author="Ganz-Ratzat, Phoenix" w:date="2023-04-02T11:00:00Z">
+          <w:pPr>
+            <w:pStyle w:val="ListParagraph"/>
+            <w:numPr>
+              <w:ilvl w:val="1"/>
+              <w:numId w:val="1"/>
+            </w:numPr>
+            <w:ind w:left="1440" w:hanging="360"/>
+          </w:pPr>
+        </w:pPrChange>
+      </w:pPr>
+      <w:del w:id="105" w:author="Ganz-Ratzat, Phoenix" w:date="2023-04-02T10:58:00Z">
+        <w:r>
+          <w:delText>Teams compete all year to make this tournament therefore the first round games are already decided.</w:delText>
+        </w:r>
+      </w:del>
+    </w:p>
+    <w:p>
+      <w:pPr>
+        <w:pStyle w:val="ListParagraph"/>
+        <w:rPr>
+          <w:del w:id="106" w:author="Ganz-Ratzat, Phoenix" w:date="2023-04-02T10:58:00Z"/>
+        </w:rPr>
+        <w:pPrChange w:id="107" w:author="Ganz-Ratzat, Phoenix" w:date="2023-04-02T11:00:00Z">
+          <w:pPr>
+            <w:pStyle w:val="ListParagraph"/>
+            <w:numPr>
+              <w:numId w:val="1"/>
+            </w:numPr>
+            <w:ind w:hanging="360"/>
+          </w:pPr>
+        </w:pPrChange>
+      </w:pPr>
+      <w:del w:id="108" w:author="Ganz-Ratzat, Phoenix" w:date="2023-04-02T10:58:00Z">
+        <w:r>
+          <w:delText>Once Logged-in load 1 empty bracket with 64 teams</w:delText>
+        </w:r>
+      </w:del>
+    </w:p>
+    <w:p>
+      <w:pPr>
+        <w:pStyle w:val="ListParagraph"/>
+        <w:rPr>
+          <w:del w:id="109" w:author="Ganz-Ratzat, Phoenix" w:date="2023-04-02T10:58:00Z"/>
+        </w:rPr>
+        <w:pPrChange w:id="110" w:author="Ganz-Ratzat, Phoenix" w:date="2023-04-02T11:00:00Z">
+          <w:pPr>
+            <w:pStyle w:val="ListParagraph"/>
+            <w:numPr>
+              <w:ilvl w:val="1"/>
+              <w:numId w:val="1"/>
+            </w:numPr>
+            <w:ind w:left="1440" w:hanging="360"/>
+          </w:pPr>
+        </w:pPrChange>
+      </w:pPr>
+      <w:del w:id="111" w:author="Ganz-Ratzat, Phoenix" w:date="2023-04-02T10:58:00Z">
+        <w:r>
+          <w:delText>This bracket will be where the user decides which teams will win</w:delText>
+        </w:r>
+      </w:del>
+    </w:p>
+    <w:p>
+      <w:pPr>
+        <w:pStyle w:val="ListParagraph"/>
+        <w:rPr>
+          <w:del w:id="112" w:author="Ganz-Ratzat, Phoenix" w:date="2023-04-02T10:58:00Z"/>
+        </w:rPr>
+        <w:pPrChange w:id="113" w:author="Ganz-Ratzat, Phoenix" w:date="2023-04-02T11:00:00Z">
+          <w:pPr>
+            <w:pStyle w:val="ListParagraph"/>
+            <w:numPr>
+              <w:numId w:val="1"/>
+            </w:numPr>
+            <w:ind w:hanging="360"/>
+          </w:pPr>
+        </w:pPrChange>
+      </w:pPr>
+      <w:del w:id="114" w:author="Ganz-Ratzat, Phoenix" w:date="2023-04-02T10:58:00Z">
+        <w:r>
+          <w:delText>User clicks a team they think will win the game</w:delText>
+        </w:r>
+      </w:del>
+    </w:p>
+    <w:p>
+      <w:pPr>
+        <w:pStyle w:val="ListParagraph"/>
+        <w:rPr>
+          <w:del w:id="115" w:author="Ganz-Ratzat, Phoenix" w:date="2023-04-02T10:58:00Z"/>
+        </w:rPr>
+        <w:pPrChange w:id="116" w:author="Ganz-Ratzat, Phoenix" w:date="2023-04-02T11:00:00Z">
+          <w:pPr>
+            <w:pStyle w:val="ListParagraph"/>
+            <w:numPr>
+              <w:ilvl w:val="1"/>
+              <w:numId w:val="1"/>
+            </w:numPr>
+            <w:ind w:left="1440" w:hanging="360"/>
+          </w:pPr>
+        </w:pPrChange>
+      </w:pPr>
+      <w:del w:id="117" w:author="Ganz-Ratzat, Phoenix" w:date="2023-04-02T10:58:00Z">
+        <w:r>
+          <w:delText>Once a team is clicked the team will automatically populate the next rounds bracket spot.</w:delText>
+        </w:r>
+      </w:del>
+    </w:p>
+    <w:p>
+      <w:pPr>
+        <w:pStyle w:val="ListParagraph"/>
+        <w:rPr>
+          <w:del w:id="118" w:author="Ganz-Ratzat, Phoenix" w:date="2023-04-02T10:58:00Z"/>
+        </w:rPr>
+        <w:pPrChange w:id="119" w:author="Ganz-Ratzat, Phoenix" w:date="2023-04-02T11:00:00Z">
+          <w:pPr>
+            <w:pStyle w:val="ListParagraph"/>
+            <w:numPr>
+              <w:numId w:val="1"/>
+            </w:numPr>
+            <w:ind w:hanging="360"/>
+          </w:pPr>
+        </w:pPrChange>
+      </w:pPr>
+      <w:del w:id="120" w:author="Ganz-Ratzat, Phoenix" w:date="2023-04-02T10:58:00Z">
+        <w:r>
+          <w:delText>Provide a finalize functionality</w:delText>
+        </w:r>
+      </w:del>
+    </w:p>
+    <w:p>
+      <w:pPr>
+        <w:pStyle w:val="ListParagraph"/>
+        <w:rPr>
+          <w:del w:id="121" w:author="Ganz-Ratzat, Phoenix" w:date="2023-04-02T10:58:00Z"/>
+        </w:rPr>
+        <w:pPrChange w:id="122" w:author="Ganz-Ratzat, Phoenix" w:date="2023-04-02T11:00:00Z">
+          <w:pPr>
+            <w:pStyle w:val="ListParagraph"/>
+            <w:numPr>
+              <w:ilvl w:val="1"/>
+              <w:numId w:val="1"/>
+            </w:numPr>
+            <w:ind w:left="1440" w:hanging="360"/>
+          </w:pPr>
+        </w:pPrChange>
+      </w:pPr>
+      <w:del w:id="123" w:author="Ganz-Ratzat, Phoenix" w:date="2023-04-02T10:58:00Z">
+        <w:r>
+          <w:delText>When the user finalizes their bracket, it will be saved in a serialized format</w:delText>
+        </w:r>
+      </w:del>
+    </w:p>
+    <w:p>
+      <w:pPr>
+        <w:pStyle w:val="ListParagraph"/>
+        <w:rPr>
+          <w:del w:id="124" w:author="Ganz-Ratzat, Phoenix" w:date="2023-04-02T10:58:00Z"/>
+        </w:rPr>
+        <w:pPrChange w:id="125" w:author="Ganz-Ratzat, Phoenix" w:date="2023-04-02T11:00:00Z">
+          <w:pPr>
+            <w:pStyle w:val="ListParagraph"/>
+            <w:numPr>
+              <w:ilvl w:val="1"/>
+              <w:numId w:val="1"/>
+            </w:numPr>
+            <w:ind w:left="1440" w:hanging="360"/>
+          </w:pPr>
+        </w:pPrChange>
+      </w:pPr>
+      <w:del w:id="126" w:author="Ganz-Ratzat, Phoenix" w:date="2023-04-02T10:58:00Z">
+        <w:r>
+          <w:delText>Once finalize button is selected the “Simulate Tournament” button should appear.</w:delText>
+        </w:r>
+      </w:del>
+    </w:p>
+    <w:p>
+      <w:pPr>
+        <w:pStyle w:val="ListParagraph"/>
+        <w:rPr>
+          <w:del w:id="127" w:author="Ganz-Ratzat, Phoenix" w:date="2023-04-02T10:58:00Z"/>
+        </w:rPr>
+        <w:pPrChange w:id="128" w:author="Ganz-Ratzat, Phoenix" w:date="2023-04-02T11:00:00Z">
+          <w:pPr>
+            <w:pStyle w:val="ListParagraph"/>
+            <w:numPr>
+              <w:numId w:val="1"/>
+            </w:numPr>
+            <w:ind w:hanging="360"/>
+          </w:pPr>
+        </w:pPrChange>
+      </w:pPr>
+      <w:del w:id="129" w:author="Ganz-Ratzat, Phoenix" w:date="2023-04-02T10:58:00Z">
+        <w:r>
+          <w:delText>Simulate Tournament Button.</w:delText>
+        </w:r>
+      </w:del>
+    </w:p>
+    <w:p>
+      <w:pPr>
+        <w:pStyle w:val="ListParagraph"/>
+        <w:rPr>
+          <w:del w:id="130" w:author="Ganz-Ratzat, Phoenix" w:date="2023-04-02T10:58:00Z"/>
+        </w:rPr>
+        <w:pPrChange w:id="131" w:author="Ganz-Ratzat, Phoenix" w:date="2023-04-02T11:00:00Z">
+          <w:pPr>
+            <w:pStyle w:val="ListParagraph"/>
+            <w:numPr>
+              <w:ilvl w:val="1"/>
+              <w:numId w:val="1"/>
+            </w:numPr>
+            <w:ind w:left="1440" w:hanging="360"/>
+          </w:pPr>
+        </w:pPrChange>
+      </w:pPr>
+      <w:del w:id="132" w:author="Ganz-Ratzat, Phoenix" w:date="2023-04-02T10:58:00Z">
+        <w:r>
+          <w:delText>This is what simulates the actual tournament, all games are simulated. After simulation display each games score AND display how many points user earned based off of correct predictions</w:delText>
+        </w:r>
+      </w:del>
+    </w:p>
+    <w:p>
+      <w:pPr>
+        <w:pStyle w:val="ListParagraph"/>
+        <w:rPr>
+          <w:del w:id="133" w:author="Ganz-Ratzat, Phoenix" w:date="2023-04-02T10:58:00Z"/>
+        </w:rPr>
+        <w:pPrChange w:id="134" w:author="Ganz-Ratzat, Phoenix" w:date="2023-04-02T11:00:00Z">
+          <w:pPr>
+            <w:pStyle w:val="ListParagraph"/>
+            <w:numPr>
+              <w:ilvl w:val="1"/>
+              <w:numId w:val="1"/>
+            </w:numPr>
+            <w:ind w:left="1440" w:hanging="360"/>
+          </w:pPr>
+        </w:pPrChange>
+      </w:pPr>
+      <w:del w:id="135" w:author="Ganz-Ratzat, Phoenix" w:date="2023-04-02T10:58:00Z">
+        <w:r>
+          <w:delText>Each game is randomized (50-125 points)</w:delText>
+        </w:r>
+      </w:del>
+    </w:p>
+    <w:p>
+      <w:pPr>
+        <w:pStyle w:val="ListParagraph"/>
+        <w:rPr>
+          <w:del w:id="136" w:author="Ganz-Ratzat, Phoenix" w:date="2023-04-02T10:58:00Z"/>
+        </w:rPr>
+        <w:pPrChange w:id="137" w:author="Ganz-Ratzat, Phoenix" w:date="2023-04-02T11:00:00Z">
+          <w:pPr>
+            <w:pStyle w:val="ListParagraph"/>
+            <w:numPr>
+              <w:numId w:val="1"/>
+            </w:numPr>
+            <w:ind w:hanging="360"/>
+          </w:pPr>
+        </w:pPrChange>
+      </w:pPr>
+      <w:del w:id="138" w:author="Ganz-Ratzat, Phoenix" w:date="2023-04-02T10:58:00Z">
+        <w:r>
+          <w:delText xml:space="preserve">Save user name associated with </w:delText>
+        </w:r>
+        <w:r>
+          <w:delText>their</w:delText>
+        </w:r>
+        <w:r>
+          <w:delText xml:space="preserve"> bracket</w:delText>
+        </w:r>
+      </w:del>
+    </w:p>
+    <w:p>
+      <w:pPr>
+        <w:pStyle w:val="ListParagraph"/>
+        <w:rPr>
+          <w:del w:id="139" w:author="Ganz-Ratzat, Phoenix" w:date="2023-04-02T10:58:00Z"/>
+        </w:rPr>
+        <w:pPrChange w:id="140" w:author="Ganz-Ratzat, Phoenix" w:date="2023-04-02T11:00:00Z">
+          <w:pPr>
+            <w:pStyle w:val="ListParagraph"/>
+            <w:numPr>
+              <w:ilvl w:val="1"/>
+              <w:numId w:val="1"/>
+            </w:numPr>
+            <w:ind w:left="1440" w:hanging="360"/>
+          </w:pPr>
+        </w:pPrChange>
+      </w:pPr>
+      <w:del w:id="141" w:author="Ganz-Ratzat, Phoenix" w:date="2023-04-02T10:58:00Z">
+        <w:r>
+          <w:delText>Each user should be associated with a bracket, this will allow the user to look at which teams their competition has selected to win.</w:delText>
+        </w:r>
+      </w:del>
+    </w:p>
+    <w:p>
+      <w:pPr>
+        <w:pStyle w:val="ListParagraph"/>
+        <w:rPr>
+          <w:del w:id="142" w:author="Ganz-Ratzat, Phoenix" w:date="2023-04-02T10:58:00Z"/>
+        </w:rPr>
+        <w:pPrChange w:id="143" w:author="Ganz-Ratzat, Phoenix" w:date="2023-04-02T11:00:00Z">
+          <w:pPr>
+            <w:pStyle w:val="ListParagraph"/>
+            <w:numPr>
+              <w:ilvl w:val="1"/>
+              <w:numId w:val="1"/>
+            </w:numPr>
+            <w:ind w:left="1440" w:hanging="360"/>
+          </w:pPr>
+        </w:pPrChange>
+      </w:pPr>
+      <w:del w:id="144" w:author="Ganz-Ratzat, Phoenix" w:date="2023-04-02T10:58:00Z">
+        <w:r>
+          <w:delText>Store User names in a drop down list, once selected the selected users bracket will be displayed.</w:delText>
+        </w:r>
+      </w:del>
+    </w:p>
+    <w:p>
+      <w:pPr>
+        <w:pStyle w:val="ListParagraph"/>
+        <w:rPr>
+          <w:del w:id="145" w:author="Ganz-Ratzat, Phoenix" w:date="2023-04-02T10:58:00Z"/>
+        </w:rPr>
+        <w:pPrChange w:id="146" w:author="Ganz-Ratzat, Phoenix" w:date="2023-04-02T11:00:00Z">
+          <w:pPr>
+            <w:pStyle w:val="ListParagraph"/>
+            <w:numPr>
+              <w:numId w:val="1"/>
+            </w:numPr>
+            <w:ind w:hanging="360"/>
+          </w:pPr>
+        </w:pPrChange>
+      </w:pPr>
+      <w:del w:id="147" w:author="Ganz-Ratzat, Phoenix" w:date="2023-04-02T10:58:00Z">
+        <w:r>
+          <w:delText>User with the most amount of points wins the tournament.</w:delText>
+        </w:r>
+      </w:del>
+    </w:p>
+    <w:p>
+      <w:pPr>
+        <w:pStyle w:val="ListParagraph"/>
+        <w:rPr>
+          <w:del w:id="148" w:author="Ganz-Ratzat, Phoenix" w:date="2023-04-02T10:58:00Z"/>
+        </w:rPr>
+        <w:pPrChange w:id="149" w:author="Ganz-Ratzat, Phoenix" w:date="2023-04-02T11:00:00Z">
+          <w:pPr>
+            <w:pStyle w:val="ListParagraph"/>
+            <w:numPr>
+              <w:ilvl w:val="1"/>
+              <w:numId w:val="1"/>
+            </w:numPr>
+            <w:ind w:left="1440" w:hanging="360"/>
+          </w:pPr>
+        </w:pPrChange>
+      </w:pPr>
+      <w:del w:id="150" w:author="Ganz-Ratzat, Phoenix" w:date="2023-04-02T10:58:00Z">
+        <w:r>
+          <w:delText xml:space="preserve">Each correct prediction earns a certain amount of points depending on a certain round of the tournament. These are the </w:delText>
+        </w:r>
+        <w:r>
+          <w:delText>user’s</w:delText>
+        </w:r>
+        <w:r>
+          <w:delText xml:space="preserve"> points which will be added and compared to other users brackets. The highest amount of user points wins the tournament.</w:delText>
+        </w:r>
+      </w:del>
+    </w:p>
+    <w:p>
+      <w:pPr>
+        <w:pStyle w:val="ListParagraph"/>
+        <w:rPr>
+          <w:del w:id="151" w:author="Ganz-Ratzat, Phoenix" w:date="2023-04-02T10:58:00Z"/>
+        </w:rPr>
+        <w:pPrChange w:id="152" w:author="Ganz-Ratzat, Phoenix" w:date="2023-04-02T11:00:00Z">
+          <w:pPr>
+            <w:pStyle w:val="ListParagraph"/>
+            <w:numPr>
+              <w:numId w:val="1"/>
+            </w:numPr>
+            <w:ind w:hanging="360"/>
+          </w:pPr>
+        </w:pPrChange>
+      </w:pPr>
+      <w:del w:id="153" w:author="Ganz-Ratzat, Phoenix" w:date="2023-04-02T10:58:00Z">
+        <w:r>
+          <w:delText>After simulation is complete navigate the user to the ranking table</w:delText>
+        </w:r>
+      </w:del>
+    </w:p>
+    <w:p>
+      <w:pPr>
+        <w:pStyle w:val="ListParagraph"/>
+        <w:rPr>
+          <w:del w:id="154" w:author="Ganz-Ratzat, Phoenix" w:date="2023-04-02T10:58:00Z"/>
+        </w:rPr>
+        <w:pPrChange w:id="155" w:author="Ganz-Ratzat, Phoenix" w:date="2023-04-02T11:00:00Z">
+          <w:pPr>
+            <w:pStyle w:val="ListParagraph"/>
+            <w:numPr>
+              <w:ilvl w:val="1"/>
+              <w:numId w:val="1"/>
+            </w:numPr>
+            <w:ind w:left="1440" w:hanging="360"/>
+          </w:pPr>
+        </w:pPrChange>
+      </w:pPr>
+      <w:del w:id="156" w:author="Ganz-Ratzat, Phoenix" w:date="2023-04-02T10:58:00Z">
+        <w:r>
+          <w:delText xml:space="preserve">This table consists of “User Name” “User Points” “User Winning Team” this table should be sorted by the amount of user points from highest to lowest. The </w:delText>
+        </w:r>
+        <w:r>
+          <w:delText>Highest points win the tournament.</w:delText>
+        </w:r>
+      </w:del>
+    </w:p>
+    <w:bookmarkEnd w:id="5"/>
+    <w:p>
+      <w:pPr>
+        <w:pStyle w:val="ListParagraph"/>
+        <w:pPrChange w:id="157" w:author="Ganz-Ratzat, Phoenix" w:date="2023-04-02T11:00:00Z">
+          <w:pPr>
+            <w:pStyle w:val="ListParagraph"/>
+            <w:ind w:left="1440"/>
+          </w:pPr>
+        </w:pPrChange>
       </w:pPr>
     </w:p>
     <w:p>
@@ -750,7 +1637,6 @@
         </w:numPr>
       </w:pPr>
       <w:r>
-        <w:lastRenderedPageBreak/>
         <w:t xml:space="preserve">Providing stats for each team that influence the </w:t>
       </w:r>
       <w:r>
@@ -814,6 +1700,7 @@
         </w:numPr>
       </w:pPr>
       <w:r>
+        <w:lastRenderedPageBreak/>
         <w:t>Tooltip will display the college information of the winning team once the mouse is has hovered over the tooltip icon.</w:t>
       </w:r>
     </w:p>
@@ -899,8 +1786,121 @@
 </file>
 
 <file path=word/numbering.xml><?xml version="1.0" encoding="utf-8"?>
-<w:numbering xmlns:wpc="http://schemas.microsoft.com/office/word/2010/wordprocessingCanvas" xmlns:cx="http://schemas.microsoft.com/office/drawing/2014/chartex" xmlns:cx1="http://schemas.microsoft.com/office/drawing/2015/9/8/chartex" xmlns:cx2="http://schemas.microsoft.com/office/drawing/2015/10/21/chartex" xmlns:cx3="http://schemas.microsoft.com/office/drawing/2016/5/9/chartex" xmlns:cx4="http://schemas.microsoft.com/office/drawing/2016/5/10/chartex" xmlns:cx5="http://schemas.microsoft.com/office/drawing/2016/5/11/chartex" xmlns:mc="http://schemas.openxmlformats.org/markup-compatibility/2006" xmlns:o="urn:schemas-microsoft-com:office:office" xmlns:r="http://schemas.openxmlformats.org/officeDocument/2006/relationships" xmlns:m="http://schemas.openxmlformats.org/officeDocument/2006/math" xmlns:v="urn:schemas-microsoft-com:vml" xmlns:wp14="http://schemas.microsoft.com/office/word/2010/wordprocessingDrawing" xmlns:wp="http://schemas.openxmlformats.org/drawingml/2006/wordprocessingDrawing" xmlns:w10="urn:schemas-microsoft-com:office:word" xmlns:w="http://schemas.openxmlformats.org/wordprocessingml/2006/main" xmlns:w14="http://schemas.microsoft.com/office/word/2010/wordml" xmlns:w15="http://schemas.microsoft.com/office/word/2012/wordml" xmlns:w16se="http://schemas.microsoft.com/office/word/2015/wordml/symex" xmlns:wpg="http://schemas.microsoft.com/office/word/2010/wordprocessingGroup" xmlns:wpi="http://schemas.microsoft.com/office/word/2010/wordprocessingInk" xmlns:wne="http://schemas.microsoft.com/office/word/2006/wordml" xmlns:wps="http://schemas.microsoft.com/office/word/2010/wordprocessingShape" mc:Ignorable="w14 w15 w16se wp14">
+<w:numbering xmlns:wpc="http://schemas.microsoft.com/office/word/2010/wordprocessingCanvas" xmlns:cx="http://schemas.microsoft.com/office/drawing/2014/chartex" xmlns:cx1="http://schemas.microsoft.com/office/drawing/2015/9/8/chartex" xmlns:cx2="http://schemas.microsoft.com/office/drawing/2015/10/21/chartex" xmlns:cx3="http://schemas.microsoft.com/office/drawing/2016/5/9/chartex" xmlns:cx4="http://schemas.microsoft.com/office/drawing/2016/5/10/chartex" xmlns:cx5="http://schemas.microsoft.com/office/drawing/2016/5/11/chartex" xmlns:cx6="http://schemas.microsoft.com/office/drawing/2016/5/12/chartex" xmlns:cx7="http://schemas.microsoft.com/office/drawing/2016/5/13/chartex" xmlns:cx8="http://schemas.microsoft.com/office/drawing/2016/5/14/chartex" xmlns:mc="http://schemas.openxmlformats.org/markup-compatibility/2006" xmlns:aink="http://schemas.microsoft.com/office/drawing/2016/ink" xmlns:am3d="http://schemas.microsoft.com/office/drawing/2017/model3d" xmlns:o="urn:schemas-microsoft-com:office:office" xmlns:oel="http://schemas.microsoft.com/office/2019/extlst" xmlns:r="http://schemas.openxmlformats.org/officeDocument/2006/relationships" xmlns:m="http://schemas.openxmlformats.org/officeDocument/2006/math" xmlns:v="urn:schemas-microsoft-com:vml" xmlns:wp14="http://schemas.microsoft.com/office/word/2010/wordprocessingDrawing" xmlns:wp="http://schemas.openxmlformats.org/drawingml/2006/wordprocessingDrawing" xmlns:w10="urn:schemas-microsoft-com:office:word" xmlns:w="http://schemas.openxmlformats.org/wordprocessingml/2006/main" xmlns:w14="http://schemas.microsoft.com/office/word/2010/wordml" xmlns:w15="http://schemas.microsoft.com/office/word/2012/wordml" xmlns:w16cex="http://schemas.microsoft.com/office/word/2018/wordml/cex" xmlns:w16cid="http://schemas.microsoft.com/office/word/2016/wordml/cid" xmlns:w16="http://schemas.microsoft.com/office/word/2018/wordml" xmlns:w16sdtdh="http://schemas.microsoft.com/office/word/2020/wordml/sdtdatahash" xmlns:w16se="http://schemas.microsoft.com/office/word/2015/wordml/symex" xmlns:wpg="http://schemas.microsoft.com/office/word/2010/wordprocessingGroup" xmlns:wpi="http://schemas.microsoft.com/office/word/2010/wordprocessingInk" xmlns:wne="http://schemas.microsoft.com/office/word/2006/wordml" xmlns:wps="http://schemas.microsoft.com/office/word/2010/wordprocessingShape" mc:Ignorable="w14 w15 w16se w16cid w16 w16cex w16sdtdh wp14">
   <w:abstractNum w:abstractNumId="0" w15:restartNumberingAfterBreak="0">
+    <w:nsid w:val="19C72790"/>
+    <w:multiLevelType w:val="hybridMultilevel"/>
+    <w:tmpl w:val="D7C2ED00"/>
+    <w:lvl w:ilvl="0" w:tplc="04090001">
+      <w:start w:val="1"/>
+      <w:numFmt w:val="bullet"/>
+      <w:lvlText w:val=""/>
+      <w:lvlJc w:val="left"/>
+      <w:pPr>
+        <w:ind w:left="720" w:hanging="360"/>
+      </w:pPr>
+      <w:rPr>
+        <w:rFonts w:ascii="Symbol" w:hAnsi="Symbol" w:hint="default"/>
+      </w:rPr>
+    </w:lvl>
+    <w:lvl w:ilvl="1" w:tplc="04090003">
+      <w:start w:val="1"/>
+      <w:numFmt w:val="bullet"/>
+      <w:lvlText w:val="o"/>
+      <w:lvlJc w:val="left"/>
+      <w:pPr>
+        <w:ind w:left="1440" w:hanging="360"/>
+      </w:pPr>
+      <w:rPr>
+        <w:rFonts w:ascii="Courier New" w:hAnsi="Courier New" w:cs="Courier New" w:hint="default"/>
+      </w:rPr>
+    </w:lvl>
+    <w:lvl w:ilvl="2" w:tplc="04090005">
+      <w:start w:val="1"/>
+      <w:numFmt w:val="bullet"/>
+      <w:lvlText w:val=""/>
+      <w:lvlJc w:val="left"/>
+      <w:pPr>
+        <w:ind w:left="2160" w:hanging="360"/>
+      </w:pPr>
+      <w:rPr>
+        <w:rFonts w:ascii="Wingdings" w:hAnsi="Wingdings" w:hint="default"/>
+      </w:rPr>
+    </w:lvl>
+    <w:lvl w:ilvl="3" w:tplc="04090001" w:tentative="1">
+      <w:start w:val="1"/>
+      <w:numFmt w:val="bullet"/>
+      <w:lvlText w:val=""/>
+      <w:lvlJc w:val="left"/>
+      <w:pPr>
+        <w:ind w:left="2880" w:hanging="360"/>
+      </w:pPr>
+      <w:rPr>
+        <w:rFonts w:ascii="Symbol" w:hAnsi="Symbol" w:hint="default"/>
+      </w:rPr>
+    </w:lvl>
+    <w:lvl w:ilvl="4" w:tplc="04090003" w:tentative="1">
+      <w:start w:val="1"/>
+      <w:numFmt w:val="bullet"/>
+      <w:lvlText w:val="o"/>
+      <w:lvlJc w:val="left"/>
+      <w:pPr>
+        <w:ind w:left="3600" w:hanging="360"/>
+      </w:pPr>
+      <w:rPr>
+        <w:rFonts w:ascii="Courier New" w:hAnsi="Courier New" w:cs="Courier New" w:hint="default"/>
+      </w:rPr>
+    </w:lvl>
+    <w:lvl w:ilvl="5" w:tplc="04090005" w:tentative="1">
+      <w:start w:val="1"/>
+      <w:numFmt w:val="bullet"/>
+      <w:lvlText w:val=""/>
+      <w:lvlJc w:val="left"/>
+      <w:pPr>
+        <w:ind w:left="4320" w:hanging="360"/>
+      </w:pPr>
+      <w:rPr>
+        <w:rFonts w:ascii="Wingdings" w:hAnsi="Wingdings" w:hint="default"/>
+      </w:rPr>
+    </w:lvl>
+    <w:lvl w:ilvl="6" w:tplc="04090001" w:tentative="1">
+      <w:start w:val="1"/>
+      <w:numFmt w:val="bullet"/>
+      <w:lvlText w:val=""/>
+      <w:lvlJc w:val="left"/>
+      <w:pPr>
+        <w:ind w:left="5040" w:hanging="360"/>
+      </w:pPr>
+      <w:rPr>
+        <w:rFonts w:ascii="Symbol" w:hAnsi="Symbol" w:hint="default"/>
+      </w:rPr>
+    </w:lvl>
+    <w:lvl w:ilvl="7" w:tplc="04090003" w:tentative="1">
+      <w:start w:val="1"/>
+      <w:numFmt w:val="bullet"/>
+      <w:lvlText w:val="o"/>
+      <w:lvlJc w:val="left"/>
+      <w:pPr>
+        <w:ind w:left="5760" w:hanging="360"/>
+      </w:pPr>
+      <w:rPr>
+        <w:rFonts w:ascii="Courier New" w:hAnsi="Courier New" w:cs="Courier New" w:hint="default"/>
+      </w:rPr>
+    </w:lvl>
+    <w:lvl w:ilvl="8" w:tplc="04090005" w:tentative="1">
+      <w:start w:val="1"/>
+      <w:numFmt w:val="bullet"/>
+      <w:lvlText w:val=""/>
+      <w:lvlJc w:val="left"/>
+      <w:pPr>
+        <w:ind w:left="6480" w:hanging="360"/>
+      </w:pPr>
+      <w:rPr>
+        <w:rFonts w:ascii="Wingdings" w:hAnsi="Wingdings" w:hint="default"/>
+      </w:rPr>
+    </w:lvl>
+  </w:abstractNum>
+  <w:abstractNum w:abstractNumId="1" w15:restartNumberingAfterBreak="0">
     <w:nsid w:val="1EEB4972"/>
     <w:multiLevelType w:val="hybridMultilevel"/>
     <w:tmpl w:val="64C6940A"/>
@@ -1013,7 +2013,7 @@
       </w:rPr>
     </w:lvl>
   </w:abstractNum>
-  <w:abstractNum w:abstractNumId="1" w15:restartNumberingAfterBreak="0">
+  <w:abstractNum w:abstractNumId="2" w15:restartNumberingAfterBreak="0">
     <w:nsid w:val="3B317F92"/>
     <w:multiLevelType w:val="hybridMultilevel"/>
     <w:tmpl w:val="C4AC7A9C"/>
@@ -1126,7 +2126,120 @@
       </w:rPr>
     </w:lvl>
   </w:abstractNum>
-  <w:abstractNum w:abstractNumId="2" w15:restartNumberingAfterBreak="0">
+  <w:abstractNum w:abstractNumId="3" w15:restartNumberingAfterBreak="0">
+    <w:nsid w:val="440B1DFE"/>
+    <w:multiLevelType w:val="hybridMultilevel"/>
+    <w:tmpl w:val="7C9A9B8C"/>
+    <w:lvl w:ilvl="0" w:tplc="04090001">
+      <w:start w:val="1"/>
+      <w:numFmt w:val="bullet"/>
+      <w:lvlText w:val=""/>
+      <w:lvlJc w:val="left"/>
+      <w:pPr>
+        <w:ind w:left="720" w:hanging="360"/>
+      </w:pPr>
+      <w:rPr>
+        <w:rFonts w:ascii="Symbol" w:hAnsi="Symbol" w:hint="default"/>
+      </w:rPr>
+    </w:lvl>
+    <w:lvl w:ilvl="1" w:tplc="04090003">
+      <w:start w:val="1"/>
+      <w:numFmt w:val="bullet"/>
+      <w:lvlText w:val="o"/>
+      <w:lvlJc w:val="left"/>
+      <w:pPr>
+        <w:ind w:left="1440" w:hanging="360"/>
+      </w:pPr>
+      <w:rPr>
+        <w:rFonts w:ascii="Courier New" w:hAnsi="Courier New" w:cs="Courier New" w:hint="default"/>
+      </w:rPr>
+    </w:lvl>
+    <w:lvl w:ilvl="2" w:tplc="04090005">
+      <w:start w:val="1"/>
+      <w:numFmt w:val="bullet"/>
+      <w:lvlText w:val=""/>
+      <w:lvlJc w:val="left"/>
+      <w:pPr>
+        <w:ind w:left="2160" w:hanging="360"/>
+      </w:pPr>
+      <w:rPr>
+        <w:rFonts w:ascii="Wingdings" w:hAnsi="Wingdings" w:hint="default"/>
+      </w:rPr>
+    </w:lvl>
+    <w:lvl w:ilvl="3" w:tplc="04090001">
+      <w:start w:val="1"/>
+      <w:numFmt w:val="bullet"/>
+      <w:lvlText w:val=""/>
+      <w:lvlJc w:val="left"/>
+      <w:pPr>
+        <w:ind w:left="2880" w:hanging="360"/>
+      </w:pPr>
+      <w:rPr>
+        <w:rFonts w:ascii="Symbol" w:hAnsi="Symbol" w:hint="default"/>
+      </w:rPr>
+    </w:lvl>
+    <w:lvl w:ilvl="4" w:tplc="04090003" w:tentative="1">
+      <w:start w:val="1"/>
+      <w:numFmt w:val="bullet"/>
+      <w:lvlText w:val="o"/>
+      <w:lvlJc w:val="left"/>
+      <w:pPr>
+        <w:ind w:left="3600" w:hanging="360"/>
+      </w:pPr>
+      <w:rPr>
+        <w:rFonts w:ascii="Courier New" w:hAnsi="Courier New" w:cs="Courier New" w:hint="default"/>
+      </w:rPr>
+    </w:lvl>
+    <w:lvl w:ilvl="5" w:tplc="04090005" w:tentative="1">
+      <w:start w:val="1"/>
+      <w:numFmt w:val="bullet"/>
+      <w:lvlText w:val=""/>
+      <w:lvlJc w:val="left"/>
+      <w:pPr>
+        <w:ind w:left="4320" w:hanging="360"/>
+      </w:pPr>
+      <w:rPr>
+        <w:rFonts w:ascii="Wingdings" w:hAnsi="Wingdings" w:hint="default"/>
+      </w:rPr>
+    </w:lvl>
+    <w:lvl w:ilvl="6" w:tplc="04090001" w:tentative="1">
+      <w:start w:val="1"/>
+      <w:numFmt w:val="bullet"/>
+      <w:lvlText w:val=""/>
+      <w:lvlJc w:val="left"/>
+      <w:pPr>
+        <w:ind w:left="5040" w:hanging="360"/>
+      </w:pPr>
+      <w:rPr>
+        <w:rFonts w:ascii="Symbol" w:hAnsi="Symbol" w:hint="default"/>
+      </w:rPr>
+    </w:lvl>
+    <w:lvl w:ilvl="7" w:tplc="04090003" w:tentative="1">
+      <w:start w:val="1"/>
+      <w:numFmt w:val="bullet"/>
+      <w:lvlText w:val="o"/>
+      <w:lvlJc w:val="left"/>
+      <w:pPr>
+        <w:ind w:left="5760" w:hanging="360"/>
+      </w:pPr>
+      <w:rPr>
+        <w:rFonts w:ascii="Courier New" w:hAnsi="Courier New" w:cs="Courier New" w:hint="default"/>
+      </w:rPr>
+    </w:lvl>
+    <w:lvl w:ilvl="8" w:tplc="04090005" w:tentative="1">
+      <w:start w:val="1"/>
+      <w:numFmt w:val="bullet"/>
+      <w:lvlText w:val=""/>
+      <w:lvlJc w:val="left"/>
+      <w:pPr>
+        <w:ind w:left="6480" w:hanging="360"/>
+      </w:pPr>
+      <w:rPr>
+        <w:rFonts w:ascii="Wingdings" w:hAnsi="Wingdings" w:hint="default"/>
+      </w:rPr>
+    </w:lvl>
+  </w:abstractNum>
+  <w:abstractNum w:abstractNumId="4" w15:restartNumberingAfterBreak="0">
     <w:nsid w:val="4C6C05D2"/>
     <w:multiLevelType w:val="hybridMultilevel"/>
     <w:tmpl w:val="F168CAEA"/>
@@ -1239,7 +2352,7 @@
       </w:rPr>
     </w:lvl>
   </w:abstractNum>
-  <w:abstractNum w:abstractNumId="3" w15:restartNumberingAfterBreak="0">
+  <w:abstractNum w:abstractNumId="5" w15:restartNumberingAfterBreak="0">
     <w:nsid w:val="62534ABC"/>
     <w:multiLevelType w:val="hybridMultilevel"/>
     <w:tmpl w:val="97B0B9BE"/>
@@ -1352,7 +2465,7 @@
       </w:rPr>
     </w:lvl>
   </w:abstractNum>
-  <w:abstractNum w:abstractNumId="4" w15:restartNumberingAfterBreak="0">
+  <w:abstractNum w:abstractNumId="6" w15:restartNumberingAfterBreak="0">
     <w:nsid w:val="65D84C02"/>
     <w:multiLevelType w:val="hybridMultilevel"/>
     <w:tmpl w:val="817624C0"/>
@@ -1465,7 +2578,7 @@
       </w:rPr>
     </w:lvl>
   </w:abstractNum>
-  <w:abstractNum w:abstractNumId="5" w15:restartNumberingAfterBreak="0">
+  <w:abstractNum w:abstractNumId="7" w15:restartNumberingAfterBreak="0">
     <w:nsid w:val="7A322FB8"/>
     <w:multiLevelType w:val="hybridMultilevel"/>
     <w:tmpl w:val="5F4E9D18"/>
@@ -1554,7 +2667,7 @@
       </w:pPr>
     </w:lvl>
   </w:abstractNum>
-  <w:abstractNum w:abstractNumId="6" w15:restartNumberingAfterBreak="0">
+  <w:abstractNum w:abstractNumId="8" w15:restartNumberingAfterBreak="0">
     <w:nsid w:val="7E1134E7"/>
     <w:multiLevelType w:val="hybridMultilevel"/>
     <w:tmpl w:val="4C68BF26"/>
@@ -1667,32 +2780,46 @@
       </w:rPr>
     </w:lvl>
   </w:abstractNum>
-  <w:num w:numId="1">
+  <w:num w:numId="1" w16cid:durableId="267390860">
+    <w:abstractNumId w:val="8"/>
+  </w:num>
+  <w:num w:numId="2" w16cid:durableId="1921023006">
+    <w:abstractNumId w:val="4"/>
+  </w:num>
+  <w:num w:numId="3" w16cid:durableId="62219144">
+    <w:abstractNumId w:val="7"/>
+  </w:num>
+  <w:num w:numId="4" w16cid:durableId="381684130">
+    <w:abstractNumId w:val="2"/>
+  </w:num>
+  <w:num w:numId="5" w16cid:durableId="2085179860">
+    <w:abstractNumId w:val="5"/>
+  </w:num>
+  <w:num w:numId="6" w16cid:durableId="1424762916">
+    <w:abstractNumId w:val="1"/>
+  </w:num>
+  <w:num w:numId="7" w16cid:durableId="2038919762">
     <w:abstractNumId w:val="6"/>
   </w:num>
-  <w:num w:numId="2">
-    <w:abstractNumId w:val="2"/>
-  </w:num>
-  <w:num w:numId="3">
-    <w:abstractNumId w:val="5"/>
-  </w:num>
-  <w:num w:numId="4">
-    <w:abstractNumId w:val="1"/>
-  </w:num>
-  <w:num w:numId="5">
+  <w:num w:numId="8" w16cid:durableId="158623832">
     <w:abstractNumId w:val="3"/>
   </w:num>
-  <w:num w:numId="6">
+  <w:num w:numId="9" w16cid:durableId="955410008">
     <w:abstractNumId w:val="0"/>
-  </w:num>
-  <w:num w:numId="7">
-    <w:abstractNumId w:val="4"/>
   </w:num>
 </w:numbering>
 </file>
 
+<file path=word/people.xml><?xml version="1.0" encoding="utf-8"?>
+<w15:people xmlns:wpc="http://schemas.microsoft.com/office/word/2010/wordprocessingCanvas" xmlns:cx="http://schemas.microsoft.com/office/drawing/2014/chartex" xmlns:cx1="http://schemas.microsoft.com/office/drawing/2015/9/8/chartex" xmlns:cx2="http://schemas.microsoft.com/office/drawing/2015/10/21/chartex" xmlns:cx3="http://schemas.microsoft.com/office/drawing/2016/5/9/chartex" xmlns:cx4="http://schemas.microsoft.com/office/drawing/2016/5/10/chartex" xmlns:cx5="http://schemas.microsoft.com/office/drawing/2016/5/11/chartex" xmlns:cx6="http://schemas.microsoft.com/office/drawing/2016/5/12/chartex" xmlns:cx7="http://schemas.microsoft.com/office/drawing/2016/5/13/chartex" xmlns:cx8="http://schemas.microsoft.com/office/drawing/2016/5/14/chartex" xmlns:mc="http://schemas.openxmlformats.org/markup-compatibility/2006" xmlns:aink="http://schemas.microsoft.com/office/drawing/2016/ink" xmlns:am3d="http://schemas.microsoft.com/office/drawing/2017/model3d" xmlns:o="urn:schemas-microsoft-com:office:office" xmlns:oel="http://schemas.microsoft.com/office/2019/extlst" xmlns:r="http://schemas.openxmlformats.org/officeDocument/2006/relationships" xmlns:m="http://schemas.openxmlformats.org/officeDocument/2006/math" xmlns:v="urn:schemas-microsoft-com:vml" xmlns:wp14="http://schemas.microsoft.com/office/word/2010/wordprocessingDrawing" xmlns:wp="http://schemas.openxmlformats.org/drawingml/2006/wordprocessingDrawing" xmlns:w10="urn:schemas-microsoft-com:office:word" xmlns:w="http://schemas.openxmlformats.org/wordprocessingml/2006/main" xmlns:w14="http://schemas.microsoft.com/office/word/2010/wordml" xmlns:w15="http://schemas.microsoft.com/office/word/2012/wordml" xmlns:w16cex="http://schemas.microsoft.com/office/word/2018/wordml/cex" xmlns:w16cid="http://schemas.microsoft.com/office/word/2016/wordml/cid" xmlns:w16="http://schemas.microsoft.com/office/word/2018/wordml" xmlns:w16sdtdh="http://schemas.microsoft.com/office/word/2020/wordml/sdtdatahash" xmlns:w16se="http://schemas.microsoft.com/office/word/2015/wordml/symex" xmlns:wpg="http://schemas.microsoft.com/office/word/2010/wordprocessingGroup" xmlns:wpi="http://schemas.microsoft.com/office/word/2010/wordprocessingInk" xmlns:wne="http://schemas.microsoft.com/office/word/2006/wordml" xmlns:wps="http://schemas.microsoft.com/office/word/2010/wordprocessingShape" mc:Ignorable="w14 w15 w16se w16cid w16 w16cex w16sdtdh wp14">
+  <w15:person w15:author="Ganz-Ratzat, Phoenix">
+    <w15:presenceInfo w15:providerId="AD" w15:userId="S::p_ganzratzat@massbay.edu::8d70f96f-02a8-4707-b8fb-be97a724b5e2"/>
+  </w15:person>
+</w15:people>
+</file>
+
 <file path=word/styles.xml><?xml version="1.0" encoding="utf-8"?>
-<w:styles xmlns:mc="http://schemas.openxmlformats.org/markup-compatibility/2006" xmlns:r="http://schemas.openxmlformats.org/officeDocument/2006/relationships" xmlns:w="http://schemas.openxmlformats.org/wordprocessingml/2006/main" xmlns:w14="http://schemas.microsoft.com/office/word/2010/wordml" xmlns:w15="http://schemas.microsoft.com/office/word/2012/wordml" xmlns:w16se="http://schemas.microsoft.com/office/word/2015/wordml/symex" mc:Ignorable="w14 w15 w16se">
+<w:styles xmlns:mc="http://schemas.openxmlformats.org/markup-compatibility/2006" xmlns:r="http://schemas.openxmlformats.org/officeDocument/2006/relationships" xmlns:w="http://schemas.openxmlformats.org/wordprocessingml/2006/main" xmlns:w14="http://schemas.microsoft.com/office/word/2010/wordml" xmlns:w15="http://schemas.microsoft.com/office/word/2012/wordml" xmlns:w16cex="http://schemas.microsoft.com/office/word/2018/wordml/cex" xmlns:w16cid="http://schemas.microsoft.com/office/word/2016/wordml/cid" xmlns:w16="http://schemas.microsoft.com/office/word/2018/wordml" xmlns:w16sdtdh="http://schemas.microsoft.com/office/word/2020/wordml/sdtdatahash" xmlns:w16se="http://schemas.microsoft.com/office/word/2015/wordml/symex" mc:Ignorable="w14 w15 w16se w16cid w16 w16cex w16sdtdh">
   <w:docDefaults>
     <w:rPrDefault>
       <w:rPr>
@@ -1708,7 +2835,7 @@
       </w:pPr>
     </w:pPrDefault>
   </w:docDefaults>
-  <w:latentStyles w:defLockedState="0" w:defUIPriority="99" w:defSemiHidden="0" w:defUnhideWhenUsed="0" w:defQFormat="0" w:count="374">
+  <w:latentStyles w:defLockedState="0" w:defUIPriority="99" w:defSemiHidden="0" w:defUnhideWhenUsed="0" w:defQFormat="0" w:count="376">
     <w:lsdException w:name="Normal" w:uiPriority="0" w:qFormat="1"/>
     <w:lsdException w:name="heading 1" w:uiPriority="9" w:qFormat="1"/>
     <w:lsdException w:name="heading 2" w:semiHidden="1" w:uiPriority="9" w:unhideWhenUsed="1" w:qFormat="1"/>
@@ -1858,11 +2985,10 @@
     <w:lsdException w:name="Table Professional" w:semiHidden="1" w:unhideWhenUsed="1"/>
     <w:lsdException w:name="Table Subtle 1" w:semiHidden="1" w:unhideWhenUsed="1"/>
     <w:lsdException w:name="Table Subtle 2" w:semiHidden="1" w:unhideWhenUsed="1"/>
-    <w:lsdException w:name="Table Web 2" w:semiHidden="1" w:unhideWhenUsed="1"/>
+    <w:lsdException w:name="Table Web 1" w:semiHidden="1" w:unhideWhenUsed="1"/>
     <w:lsdException w:name="Table Web 3" w:semiHidden="1" w:unhideWhenUsed="1"/>
     <w:lsdException w:name="Balloon Text" w:semiHidden="1" w:unhideWhenUsed="1"/>
     <w:lsdException w:name="Table Grid" w:uiPriority="39"/>
-    <w:lsdException w:name="Table Theme" w:semiHidden="1" w:unhideWhenUsed="1"/>
     <w:lsdException w:name="Placeholder Text" w:semiHidden="1"/>
     <w:lsdException w:name="No Spacing" w:uiPriority="1" w:qFormat="1"/>
     <w:lsdException w:name="Light Shading" w:uiPriority="60"/>
@@ -2081,6 +3207,8 @@
     <w:lsdException w:name="Mention" w:semiHidden="1" w:unhideWhenUsed="1"/>
     <w:lsdException w:name="Smart Hyperlink" w:semiHidden="1" w:unhideWhenUsed="1"/>
     <w:lsdException w:name="Hashtag" w:semiHidden="1" w:unhideWhenUsed="1"/>
+    <w:lsdException w:name="Unresolved Mention" w:semiHidden="1" w:unhideWhenUsed="1"/>
+    <w:lsdException w:name="Smart Link" w:semiHidden="1" w:unhideWhenUsed="1"/>
   </w:latentStyles>
   <w:style w:type="paragraph" w:default="1" w:styleId="Normal">
     <w:name w:val="Normal"/>
@@ -2122,6 +3250,16 @@
     <w:pPr>
       <w:ind w:left="720"/>
       <w:contextualSpacing/>
+    </w:pPr>
+  </w:style>
+  <w:style w:type="paragraph" w:styleId="Revision">
+    <w:name w:val="Revision"/>
+    <w:hidden/>
+    <w:uiPriority w:val="99"/>
+    <w:semiHidden/>
+    <w:rsid w:val="002B348D"/>
+    <w:pPr>
+      <w:spacing w:after="0" w:line="240" w:lineRule="auto"/>
     </w:pPr>
   </w:style>
 </w:styles>

</xml_diff>